<commit_message>
update server + statusbericht
</commit_message>
<xml_diff>
--- a/documents/Statusbericht I.docx
+++ b/documents/Statusbericht I.docx
@@ -1,10 +1,11 @@
 
 <file path=word/document.xml><?xml version="1.0" encoding="utf-8"?>
-<w:document xmlns:wpc="http://schemas.microsoft.com/office/word/2010/wordprocessingCanvas" xmlns:cx="http://schemas.microsoft.com/office/drawing/2014/chartex" xmlns:cx1="http://schemas.microsoft.com/office/drawing/2015/9/8/chartex" xmlns:cx2="http://schemas.microsoft.com/office/drawing/2015/10/21/chartex" xmlns:cx3="http://schemas.microsoft.com/office/drawing/2016/5/9/chartex" xmlns:cx4="http://schemas.microsoft.com/office/drawing/2016/5/10/chartex" xmlns:cx5="http://schemas.microsoft.com/office/drawing/2016/5/11/chartex" xmlns:mc="http://schemas.openxmlformats.org/markup-compatibility/2006" xmlns:o="urn:schemas-microsoft-com:office:office" xmlns:r="http://schemas.openxmlformats.org/officeDocument/2006/relationships" xmlns:m="http://schemas.openxmlformats.org/officeDocument/2006/math" xmlns:v="urn:schemas-microsoft-com:vml" xmlns:wp14="http://schemas.microsoft.com/office/word/2010/wordprocessingDrawing" xmlns:wp="http://schemas.openxmlformats.org/drawingml/2006/wordprocessingDrawing" xmlns:w10="urn:schemas-microsoft-com:office:word" xmlns:w="http://schemas.openxmlformats.org/wordprocessingml/2006/main" xmlns:w14="http://schemas.microsoft.com/office/word/2010/wordml" xmlns:w15="http://schemas.microsoft.com/office/word/2012/wordml" xmlns:w16se="http://schemas.microsoft.com/office/word/2015/wordml/symex" xmlns:wpg="http://schemas.microsoft.com/office/word/2010/wordprocessingGroup" xmlns:wpi="http://schemas.microsoft.com/office/word/2010/wordprocessingInk" xmlns:wne="http://schemas.microsoft.com/office/word/2006/wordml" xmlns:wps="http://schemas.microsoft.com/office/word/2010/wordprocessingShape" mc:Ignorable="w14 w15 w16se wp14">
+<w:document xmlns:wpc="http://schemas.microsoft.com/office/word/2010/wordprocessingCanvas" xmlns:cx="http://schemas.microsoft.com/office/drawing/2014/chartex" xmlns:mc="http://schemas.openxmlformats.org/markup-compatibility/2006" xmlns:o="urn:schemas-microsoft-com:office:office" xmlns:r="http://schemas.openxmlformats.org/officeDocument/2006/relationships" xmlns:m="http://schemas.openxmlformats.org/officeDocument/2006/math" xmlns:v="urn:schemas-microsoft-com:vml" xmlns:wp14="http://schemas.microsoft.com/office/word/2010/wordprocessingDrawing" xmlns:wp="http://schemas.openxmlformats.org/drawingml/2006/wordprocessingDrawing" xmlns:w10="urn:schemas-microsoft-com:office:word" xmlns:w="http://schemas.openxmlformats.org/wordprocessingml/2006/main" xmlns:w14="http://schemas.microsoft.com/office/word/2010/wordml" xmlns:w15="http://schemas.microsoft.com/office/word/2012/wordml" xmlns:w16se="http://schemas.microsoft.com/office/word/2015/wordml/symex" xmlns:wpg="http://schemas.microsoft.com/office/word/2010/wordprocessingGroup" xmlns:wpi="http://schemas.microsoft.com/office/word/2010/wordprocessingInk" xmlns:wne="http://schemas.microsoft.com/office/word/2006/wordml" xmlns:wps="http://schemas.microsoft.com/office/word/2010/wordprocessingShape" mc:Ignorable="w14 w15 w16se wp14">
   <w:body>
     <w:p>
       <w:pPr>
         <w:pStyle w:val="berschrift1"/>
+        <w:jc w:val="both"/>
         <w:rPr>
           <w:rFonts w:ascii="Arial" w:hAnsi="Arial" w:cs="Arial"/>
         </w:rPr>
@@ -18,62 +19,150 @@
       </w:r>
     </w:p>
     <w:p>
+      <w:pPr>
+        <w:jc w:val="both"/>
+        <w:rPr>
+          <w:rFonts w:ascii="Arial" w:hAnsi="Arial"/>
+        </w:rPr>
+      </w:pPr>
       <w:r>
+        <w:rPr>
+          <w:rFonts w:ascii="Arial" w:hAnsi="Arial"/>
+        </w:rPr>
         <w:t xml:space="preserve">Allgemein: </w:t>
       </w:r>
     </w:p>
     <w:p>
+      <w:pPr>
+        <w:jc w:val="both"/>
+        <w:rPr>
+          <w:rFonts w:ascii="Arial" w:hAnsi="Arial"/>
+        </w:rPr>
+      </w:pPr>
       <w:r>
+        <w:rPr>
+          <w:rFonts w:ascii="Arial" w:hAnsi="Arial"/>
+        </w:rPr>
         <w:t>- GIT Repository ist in das Projekt eingebunden worden</w:t>
       </w:r>
     </w:p>
     <w:p>
+      <w:pPr>
+        <w:jc w:val="both"/>
+        <w:rPr>
+          <w:rFonts w:ascii="Arial" w:hAnsi="Arial"/>
+        </w:rPr>
+      </w:pPr>
       <w:r>
+        <w:rPr>
+          <w:rFonts w:ascii="Arial" w:hAnsi="Arial"/>
+        </w:rPr>
         <w:t>- Lastenheft, sowie Statusbericht zum Meilenstein I fertiggestellt</w:t>
       </w:r>
     </w:p>
     <w:p>
+      <w:pPr>
+        <w:jc w:val="both"/>
+        <w:rPr>
+          <w:rFonts w:ascii="Arial" w:hAnsi="Arial"/>
+        </w:rPr>
+      </w:pPr>
       <w:r>
+        <w:rPr>
+          <w:rFonts w:ascii="Arial" w:hAnsi="Arial"/>
+        </w:rPr>
         <w:t>- Pflichtenheft begonnen</w:t>
       </w:r>
     </w:p>
-    <w:p/>
     <w:p>
+      <w:pPr>
+        <w:jc w:val="both"/>
+        <w:rPr>
+          <w:rFonts w:ascii="Arial" w:hAnsi="Arial"/>
+        </w:rPr>
+      </w:pPr>
+    </w:p>
+    <w:p>
+      <w:pPr>
+        <w:jc w:val="both"/>
+        <w:rPr>
+          <w:rFonts w:ascii="Arial" w:hAnsi="Arial"/>
+        </w:rPr>
+      </w:pPr>
       <w:r>
+        <w:rPr>
+          <w:rFonts w:ascii="Arial" w:hAnsi="Arial"/>
+        </w:rPr>
         <w:t>Clientteil:</w:t>
       </w:r>
     </w:p>
     <w:p>
+      <w:pPr>
+        <w:jc w:val="both"/>
+        <w:rPr>
+          <w:rFonts w:ascii="Arial" w:hAnsi="Arial"/>
+        </w:rPr>
+      </w:pPr>
       <w:r>
-        <w:t xml:space="preserve">- allgemeine </w:t>
-      </w:r>
-      <w:bookmarkStart w:id="1" w:name="_GoBack"/>
-      <w:bookmarkEnd w:id="1"/>
-      <w:r>
-        <w:t>Struktur des Clients begonnen</w:t>
+        <w:rPr>
+          <w:rFonts w:ascii="Arial" w:hAnsi="Arial"/>
+        </w:rPr>
+        <w:t>- allgemeine Struktur des Clients begonnen</w:t>
       </w:r>
     </w:p>
     <w:p>
+      <w:pPr>
+        <w:jc w:val="both"/>
+        <w:rPr>
+          <w:rFonts w:ascii="Arial" w:hAnsi="Arial"/>
+        </w:rPr>
+      </w:pPr>
       <w:r>
+        <w:rPr>
+          <w:rFonts w:ascii="Arial" w:hAnsi="Arial"/>
+        </w:rPr>
         <w:t>- Registrierungsseite angelegt</w:t>
       </w:r>
     </w:p>
     <w:p>
+      <w:pPr>
+        <w:jc w:val="both"/>
+        <w:rPr>
+          <w:rFonts w:ascii="Arial" w:hAnsi="Arial"/>
+        </w:rPr>
+      </w:pPr>
       <w:r>
+        <w:rPr>
+          <w:rFonts w:ascii="Arial" w:hAnsi="Arial"/>
+        </w:rPr>
         <w:t>- Kommentare eingefügt für zukünftig notwendige Komponenten</w:t>
       </w:r>
     </w:p>
-    <w:p/>
     <w:p>
+      <w:pPr>
+        <w:jc w:val="both"/>
+        <w:rPr>
+          <w:rFonts w:ascii="Arial" w:hAnsi="Arial"/>
+        </w:rPr>
+      </w:pPr>
+    </w:p>
+    <w:p>
+      <w:pPr>
+        <w:jc w:val="both"/>
+        <w:rPr>
+          <w:rFonts w:ascii="Arial" w:hAnsi="Arial"/>
+        </w:rPr>
+      </w:pPr>
       <w:r>
+        <w:rPr>
+          <w:rFonts w:ascii="Arial" w:hAnsi="Arial"/>
+        </w:rPr>
         <w:t>Serverteil:</w:t>
-      </w:r>
-      <w:r>
-        <w:tab/>
       </w:r>
     </w:p>
     <w:p>
       <w:pPr>
+        <w:jc w:val="both"/>
         <w:rPr>
           <w:rFonts w:ascii="Arial" w:hAnsi="Arial"/>
         </w:rPr>
@@ -82,6 +171,7 @@
     <w:p>
       <w:pPr>
         <w:pStyle w:val="berschrift1"/>
+        <w:jc w:val="both"/>
         <w:rPr>
           <w:rFonts w:ascii="Arial" w:hAnsi="Arial" w:cs="Arial"/>
         </w:rPr>
@@ -111,6 +201,7 @@
           </w:tcPr>
           <w:p>
             <w:pPr>
+              <w:jc w:val="both"/>
               <w:rPr>
                 <w:rFonts w:ascii="Arial" w:hAnsi="Arial"/>
               </w:rPr>
@@ -129,24 +220,17 @@
           </w:tcPr>
           <w:p>
             <w:pPr>
-              <w:rPr>
-                <w:rFonts w:ascii="Arial" w:hAnsi="Arial"/>
-              </w:rPr>
-            </w:pPr>
-            <w:r>
-              <w:rPr>
-                <w:rFonts w:ascii="Arial" w:hAnsi="Arial"/>
-              </w:rPr>
-              <w:t xml:space="preserve">Daniel </w:t>
-            </w:r>
-            <w:proofErr w:type="spellStart"/>
-            <w:r>
-              <w:rPr>
-                <w:rFonts w:ascii="Arial" w:hAnsi="Arial"/>
-              </w:rPr>
-              <w:t>Dobras</w:t>
-            </w:r>
-            <w:proofErr w:type="spellEnd"/>
+              <w:jc w:val="both"/>
+              <w:rPr>
+                <w:rFonts w:ascii="Arial" w:hAnsi="Arial"/>
+              </w:rPr>
+            </w:pPr>
+            <w:r>
+              <w:rPr>
+                <w:rFonts w:ascii="Arial" w:hAnsi="Arial"/>
+              </w:rPr>
+              <w:t>Daniel Dobras</w:t>
+            </w:r>
           </w:p>
         </w:tc>
         <w:tc>
@@ -155,6 +239,7 @@
           </w:tcPr>
           <w:p>
             <w:pPr>
+              <w:jc w:val="both"/>
               <w:rPr>
                 <w:rFonts w:ascii="Arial" w:hAnsi="Arial"/>
               </w:rPr>
@@ -175,6 +260,7 @@
           </w:tcPr>
           <w:p>
             <w:pPr>
+              <w:jc w:val="both"/>
               <w:rPr>
                 <w:rFonts w:ascii="Arial" w:hAnsi="Arial"/>
               </w:rPr>
@@ -193,6 +279,7 @@
           </w:tcPr>
           <w:p>
             <w:pPr>
+              <w:jc w:val="both"/>
               <w:rPr>
                 <w:rFonts w:ascii="Arial" w:hAnsi="Arial"/>
               </w:rPr>
@@ -211,6 +298,7 @@
           </w:tcPr>
           <w:p>
             <w:pPr>
+              <w:jc w:val="both"/>
               <w:rPr>
                 <w:rFonts w:ascii="Arial" w:hAnsi="Arial"/>
               </w:rPr>
@@ -231,6 +319,7 @@
           </w:tcPr>
           <w:p>
             <w:pPr>
+              <w:jc w:val="both"/>
               <w:rPr>
                 <w:rFonts w:ascii="Arial" w:hAnsi="Arial"/>
               </w:rPr>
@@ -249,6 +338,7 @@
           </w:tcPr>
           <w:p>
             <w:pPr>
+              <w:jc w:val="both"/>
               <w:rPr>
                 <w:rFonts w:ascii="Arial" w:hAnsi="Arial"/>
               </w:rPr>
@@ -270,6 +360,7 @@
           </w:tcPr>
           <w:p>
             <w:pPr>
+              <w:jc w:val="both"/>
               <w:rPr>
                 <w:rFonts w:ascii="Arial" w:hAnsi="Arial"/>
               </w:rPr>
@@ -293,18 +384,17 @@
           </w:tcPr>
           <w:p>
             <w:pPr>
-              <w:rPr>
-                <w:rFonts w:ascii="Arial" w:hAnsi="Arial"/>
-              </w:rPr>
-            </w:pPr>
-            <w:proofErr w:type="spellStart"/>
+              <w:jc w:val="both"/>
+              <w:rPr>
+                <w:rFonts w:ascii="Arial" w:hAnsi="Arial"/>
+              </w:rPr>
+            </w:pPr>
             <w:r>
               <w:rPr>
                 <w:rFonts w:ascii="Arial" w:hAnsi="Arial"/>
               </w:rPr>
               <w:t>Ifw-Kennnung</w:t>
             </w:r>
-            <w:proofErr w:type="spellEnd"/>
           </w:p>
         </w:tc>
         <w:tc>
@@ -313,6 +403,7 @@
           </w:tcPr>
           <w:p>
             <w:pPr>
+              <w:jc w:val="both"/>
               <w:rPr>
                 <w:rFonts w:ascii="Arial" w:hAnsi="Arial"/>
               </w:rPr>
@@ -331,6 +422,7 @@
           </w:tcPr>
           <w:p>
             <w:pPr>
+              <w:jc w:val="both"/>
               <w:rPr>
                 <w:rFonts w:ascii="Arial" w:hAnsi="Arial"/>
               </w:rPr>
@@ -347,14 +439,15 @@
     </w:tbl>
     <w:p>
       <w:pPr>
-        <w:pStyle w:val="berschrift2"/>
-        <w:rPr>
-          <w:rFonts w:ascii="Arial" w:hAnsi="Arial" w:cs="Arial"/>
+        <w:jc w:val="both"/>
+        <w:rPr>
+          <w:rFonts w:ascii="Arial" w:hAnsi="Arial"/>
         </w:rPr>
       </w:pPr>
     </w:p>
     <w:p>
       <w:pPr>
+        <w:jc w:val="both"/>
         <w:rPr>
           <w:rFonts w:ascii="Arial" w:hAnsi="Arial"/>
         </w:rPr>
@@ -368,15 +461,8 @@
     </w:p>
     <w:p>
       <w:pPr>
-        <w:pStyle w:val="berschrift2"/>
-        <w:rPr>
-          <w:rFonts w:ascii="Arial" w:hAnsi="Arial" w:cs="Arial"/>
-        </w:rPr>
-      </w:pPr>
-    </w:p>
-    <w:p>
-      <w:pPr>
         <w:pStyle w:val="berschrift1"/>
+        <w:jc w:val="both"/>
         <w:rPr>
           <w:rFonts w:ascii="Arial" w:hAnsi="Arial" w:cs="Arial"/>
         </w:rPr>
@@ -406,6 +492,7 @@
           </w:tcPr>
           <w:p>
             <w:pPr>
+              <w:jc w:val="both"/>
               <w:rPr>
                 <w:rFonts w:ascii="Arial" w:hAnsi="Arial"/>
               </w:rPr>
@@ -424,24 +511,17 @@
           </w:tcPr>
           <w:p>
             <w:pPr>
-              <w:rPr>
-                <w:rFonts w:ascii="Arial" w:hAnsi="Arial"/>
-              </w:rPr>
-            </w:pPr>
-            <w:r>
-              <w:rPr>
-                <w:rFonts w:ascii="Arial" w:hAnsi="Arial"/>
-              </w:rPr>
-              <w:t xml:space="preserve">Daniel </w:t>
-            </w:r>
-            <w:proofErr w:type="spellStart"/>
-            <w:r>
-              <w:rPr>
-                <w:rFonts w:ascii="Arial" w:hAnsi="Arial"/>
-              </w:rPr>
-              <w:t>Dobras</w:t>
-            </w:r>
-            <w:proofErr w:type="spellEnd"/>
+              <w:jc w:val="both"/>
+              <w:rPr>
+                <w:rFonts w:ascii="Arial" w:hAnsi="Arial"/>
+              </w:rPr>
+            </w:pPr>
+            <w:r>
+              <w:rPr>
+                <w:rFonts w:ascii="Arial" w:hAnsi="Arial"/>
+              </w:rPr>
+              <w:t>Daniel Dobras</w:t>
+            </w:r>
           </w:p>
         </w:tc>
         <w:tc>
@@ -450,6 +530,7 @@
           </w:tcPr>
           <w:p>
             <w:pPr>
+              <w:jc w:val="both"/>
               <w:rPr>
                 <w:rFonts w:ascii="Arial" w:hAnsi="Arial"/>
               </w:rPr>
@@ -470,6 +551,7 @@
           </w:tcPr>
           <w:p>
             <w:pPr>
+              <w:jc w:val="both"/>
               <w:rPr>
                 <w:rFonts w:ascii="Arial" w:hAnsi="Arial"/>
               </w:rPr>
@@ -488,6 +570,7 @@
           </w:tcPr>
           <w:p>
             <w:pPr>
+              <w:jc w:val="both"/>
               <w:rPr>
                 <w:rFonts w:ascii="Arial" w:hAnsi="Arial"/>
               </w:rPr>
@@ -500,6 +583,7 @@
           </w:tcPr>
           <w:p>
             <w:pPr>
+              <w:jc w:val="both"/>
               <w:rPr>
                 <w:rFonts w:ascii="Arial" w:hAnsi="Arial"/>
               </w:rPr>
@@ -514,6 +598,7 @@
           </w:tcPr>
           <w:p>
             <w:pPr>
+              <w:jc w:val="both"/>
               <w:rPr>
                 <w:rFonts w:ascii="Arial" w:hAnsi="Arial"/>
               </w:rPr>
@@ -532,6 +617,7 @@
           </w:tcPr>
           <w:p>
             <w:pPr>
+              <w:jc w:val="both"/>
               <w:rPr>
                 <w:rFonts w:ascii="Arial" w:hAnsi="Arial"/>
               </w:rPr>
@@ -544,6 +630,7 @@
           </w:tcPr>
           <w:p>
             <w:pPr>
+              <w:jc w:val="both"/>
               <w:rPr>
                 <w:rFonts w:ascii="Arial" w:hAnsi="Arial"/>
               </w:rPr>
@@ -558,6 +645,7 @@
           </w:tcPr>
           <w:p>
             <w:pPr>
+              <w:jc w:val="both"/>
               <w:rPr>
                 <w:rFonts w:ascii="Arial" w:hAnsi="Arial"/>
               </w:rPr>
@@ -576,6 +664,7 @@
           </w:tcPr>
           <w:p>
             <w:pPr>
+              <w:jc w:val="both"/>
               <w:rPr>
                 <w:rFonts w:ascii="Arial" w:hAnsi="Arial"/>
               </w:rPr>
@@ -588,6 +677,7 @@
           </w:tcPr>
           <w:p>
             <w:pPr>
+              <w:jc w:val="both"/>
               <w:rPr>
                 <w:rFonts w:ascii="Arial" w:hAnsi="Arial"/>
               </w:rPr>
@@ -602,6 +692,7 @@
           </w:tcPr>
           <w:p>
             <w:pPr>
+              <w:jc w:val="both"/>
               <w:rPr>
                 <w:rFonts w:ascii="Arial" w:hAnsi="Arial"/>
               </w:rPr>
@@ -620,6 +711,7 @@
           </w:tcPr>
           <w:p>
             <w:pPr>
+              <w:jc w:val="both"/>
               <w:rPr>
                 <w:rFonts w:ascii="Arial" w:hAnsi="Arial"/>
               </w:rPr>
@@ -632,6 +724,7 @@
           </w:tcPr>
           <w:p>
             <w:pPr>
+              <w:jc w:val="both"/>
               <w:rPr>
                 <w:rFonts w:ascii="Arial" w:hAnsi="Arial"/>
               </w:rPr>
@@ -646,6 +739,7 @@
           </w:tcPr>
           <w:p>
             <w:pPr>
+              <w:jc w:val="both"/>
               <w:rPr>
                 <w:rFonts w:ascii="Arial" w:hAnsi="Arial"/>
               </w:rPr>
@@ -664,6 +758,7 @@
           </w:tcPr>
           <w:p>
             <w:pPr>
+              <w:jc w:val="both"/>
               <w:rPr>
                 <w:rFonts w:ascii="Arial" w:hAnsi="Arial"/>
               </w:rPr>
@@ -676,6 +771,7 @@
           </w:tcPr>
           <w:p>
             <w:pPr>
+              <w:jc w:val="both"/>
               <w:rPr>
                 <w:rFonts w:ascii="Arial" w:hAnsi="Arial"/>
               </w:rPr>
@@ -690,6 +786,7 @@
           </w:tcPr>
           <w:p>
             <w:pPr>
+              <w:jc w:val="both"/>
               <w:rPr>
                 <w:rFonts w:ascii="Arial" w:hAnsi="Arial"/>
               </w:rPr>
@@ -708,6 +805,7 @@
           </w:tcPr>
           <w:p>
             <w:pPr>
+              <w:jc w:val="both"/>
               <w:rPr>
                 <w:rFonts w:ascii="Arial" w:hAnsi="Arial"/>
               </w:rPr>
@@ -720,6 +818,7 @@
           </w:tcPr>
           <w:p>
             <w:pPr>
+              <w:jc w:val="both"/>
               <w:rPr>
                 <w:rFonts w:ascii="Arial" w:hAnsi="Arial"/>
               </w:rPr>
@@ -734,6 +833,7 @@
           </w:tcPr>
           <w:p>
             <w:pPr>
+              <w:jc w:val="both"/>
               <w:rPr>
                 <w:rFonts w:ascii="Arial" w:hAnsi="Arial"/>
               </w:rPr>
@@ -752,6 +852,7 @@
           </w:tcPr>
           <w:p>
             <w:pPr>
+              <w:jc w:val="both"/>
               <w:rPr>
                 <w:rFonts w:ascii="Arial" w:hAnsi="Arial"/>
               </w:rPr>
@@ -764,6 +865,7 @@
           </w:tcPr>
           <w:p>
             <w:pPr>
+              <w:jc w:val="both"/>
               <w:rPr>
                 <w:rFonts w:ascii="Arial" w:hAnsi="Arial"/>
               </w:rPr>
@@ -774,22 +876,8 @@
     </w:tbl>
     <w:p>
       <w:pPr>
-        <w:rPr>
-          <w:rFonts w:ascii="Arial" w:hAnsi="Arial"/>
-        </w:rPr>
-      </w:pPr>
-    </w:p>
-    <w:p>
-      <w:pPr>
-        <w:pStyle w:val="berschrift2"/>
-        <w:rPr>
-          <w:rFonts w:ascii="Arial" w:hAnsi="Arial" w:cs="Arial"/>
-        </w:rPr>
-      </w:pPr>
-    </w:p>
-    <w:p>
-      <w:pPr>
         <w:pStyle w:val="berschrift1"/>
+        <w:jc w:val="both"/>
         <w:rPr>
           <w:rFonts w:ascii="Arial" w:hAnsi="Arial" w:cs="Arial"/>
         </w:rPr>
@@ -826,7 +914,6 @@
           </w:tcPr>
           <w:p>
             <w:pPr>
-              <w:jc w:val="both"/>
               <w:rPr>
                 <w:rFonts w:ascii="Arial" w:hAnsi="Arial"/>
               </w:rPr>
@@ -855,21 +942,19 @@
               <w:rPr>
                 <w:rFonts w:ascii="Arial" w:hAnsi="Arial"/>
               </w:rPr>
-              <w:t xml:space="preserve">Frühzeitiger Beginn des Projekts, idealerweise einige Tage vorarbeiten, um das Projekt </w:t>
-            </w:r>
-            <w:proofErr w:type="spellStart"/>
-            <w:r>
-              <w:rPr>
-                <w:rFonts w:ascii="Arial" w:hAnsi="Arial"/>
-              </w:rPr>
-              <w:t>defintiv</w:t>
-            </w:r>
-            <w:proofErr w:type="spellEnd"/>
-            <w:r>
-              <w:rPr>
-                <w:rFonts w:ascii="Arial" w:hAnsi="Arial"/>
-              </w:rPr>
-              <w:t xml:space="preserve"> pünktlich abliefern zu können</w:t>
+              <w:t>Frühzeitiger Beginn des Projekts, idealerweise einige Tage vorarbeiten, um das Projekt defin</w:t>
+            </w:r>
+            <w:r>
+              <w:rPr>
+                <w:rFonts w:ascii="Arial" w:hAnsi="Arial"/>
+              </w:rPr>
+              <w:t>i</w:t>
+            </w:r>
+            <w:r>
+              <w:rPr>
+                <w:rFonts w:ascii="Arial" w:hAnsi="Arial"/>
+              </w:rPr>
+              <w:t>tiv pünktlich abliefern zu können</w:t>
             </w:r>
           </w:p>
         </w:tc>
@@ -882,37 +967,18 @@
           </w:tcPr>
           <w:p>
             <w:pPr>
-              <w:jc w:val="both"/>
               <w:rPr>
                 <w:rFonts w:ascii="Arial" w:hAnsi="Arial"/>
                 <w:lang w:val="en-US"/>
               </w:rPr>
             </w:pPr>
-            <w:proofErr w:type="spellStart"/>
             <w:r>
               <w:rPr>
                 <w:rFonts w:ascii="Arial" w:hAnsi="Arial"/>
                 <w:lang w:val="en-US"/>
               </w:rPr>
-              <w:t>Zeitlicher</w:t>
-            </w:r>
-            <w:proofErr w:type="spellEnd"/>
-            <w:r>
-              <w:rPr>
-                <w:rFonts w:ascii="Arial" w:hAnsi="Arial"/>
-                <w:lang w:val="en-US"/>
-              </w:rPr>
-              <w:t xml:space="preserve"> </w:t>
-            </w:r>
-            <w:proofErr w:type="spellStart"/>
-            <w:r>
-              <w:rPr>
-                <w:rFonts w:ascii="Arial" w:hAnsi="Arial"/>
-                <w:lang w:val="en-US"/>
-              </w:rPr>
-              <w:t>Engpass</w:t>
-            </w:r>
-            <w:proofErr w:type="spellEnd"/>
+              <w:t>Zeitlicher Engpass</w:t>
+            </w:r>
           </w:p>
         </w:tc>
         <w:tc>
@@ -944,37 +1010,20 @@
           </w:tcPr>
           <w:p>
             <w:pPr>
-              <w:jc w:val="both"/>
               <w:rPr>
                 <w:rFonts w:ascii="Arial" w:hAnsi="Arial"/>
                 <w:lang w:val="en-US"/>
               </w:rPr>
             </w:pPr>
-            <w:proofErr w:type="spellStart"/>
             <w:r>
               <w:rPr>
                 <w:rFonts w:ascii="Arial" w:hAnsi="Arial"/>
                 <w:lang w:val="en-US"/>
               </w:rPr>
-              <w:t>Zusätzliche</w:t>
-            </w:r>
-            <w:proofErr w:type="spellEnd"/>
-            <w:r>
-              <w:rPr>
-                <w:rFonts w:ascii="Arial" w:hAnsi="Arial"/>
-                <w:lang w:val="en-US"/>
-              </w:rPr>
-              <w:t xml:space="preserve"> </w:t>
-            </w:r>
-            <w:proofErr w:type="spellStart"/>
-            <w:r>
-              <w:rPr>
-                <w:rFonts w:ascii="Arial" w:hAnsi="Arial"/>
-                <w:lang w:val="en-US"/>
-              </w:rPr>
-              <w:t>Wünsche</w:t>
-            </w:r>
-            <w:proofErr w:type="spellEnd"/>
+              <w:t>Zusätzliche Wünsche</w:t>
+            </w:r>
+            <w:bookmarkStart w:id="1" w:name="_GoBack"/>
+            <w:bookmarkEnd w:id="1"/>
             <w:r>
               <w:rPr>
                 <w:rFonts w:ascii="Arial" w:hAnsi="Arial"/>
@@ -1017,6 +1066,7 @@
     </w:tbl>
     <w:p>
       <w:pPr>
+        <w:jc w:val="both"/>
         <w:rPr>
           <w:rFonts w:ascii="Arial" w:hAnsi="Arial"/>
         </w:rPr>
@@ -1025,6 +1075,7 @@
     <w:p>
       <w:pPr>
         <w:pStyle w:val="berschrift1"/>
+        <w:jc w:val="both"/>
         <w:rPr>
           <w:rFonts w:ascii="Arial" w:hAnsi="Arial" w:cs="Arial"/>
         </w:rPr>
@@ -1033,7 +1084,6 @@
         <w:rPr>
           <w:rFonts w:ascii="Arial" w:hAnsi="Arial" w:cs="Arial"/>
         </w:rPr>
-        <w:lastRenderedPageBreak/>
         <w:t>5. Aufwandsnachweis</w:t>
       </w:r>
     </w:p>
@@ -1048,8 +1098,120 @@
 </file>
 
 <file path=word/numbering.xml><?xml version="1.0" encoding="utf-8"?>
-<w:numbering xmlns:wpc="http://schemas.microsoft.com/office/word/2010/wordprocessingCanvas" xmlns:cx="http://schemas.microsoft.com/office/drawing/2014/chartex" xmlns:cx1="http://schemas.microsoft.com/office/drawing/2015/9/8/chartex" xmlns:cx2="http://schemas.microsoft.com/office/drawing/2015/10/21/chartex" xmlns:cx3="http://schemas.microsoft.com/office/drawing/2016/5/9/chartex" xmlns:cx4="http://schemas.microsoft.com/office/drawing/2016/5/10/chartex" xmlns:cx5="http://schemas.microsoft.com/office/drawing/2016/5/11/chartex" xmlns:mc="http://schemas.openxmlformats.org/markup-compatibility/2006" xmlns:o="urn:schemas-microsoft-com:office:office" xmlns:r="http://schemas.openxmlformats.org/officeDocument/2006/relationships" xmlns:m="http://schemas.openxmlformats.org/officeDocument/2006/math" xmlns:v="urn:schemas-microsoft-com:vml" xmlns:wp14="http://schemas.microsoft.com/office/word/2010/wordprocessingDrawing" xmlns:wp="http://schemas.openxmlformats.org/drawingml/2006/wordprocessingDrawing" xmlns:w10="urn:schemas-microsoft-com:office:word" xmlns:w="http://schemas.openxmlformats.org/wordprocessingml/2006/main" xmlns:w14="http://schemas.microsoft.com/office/word/2010/wordml" xmlns:w15="http://schemas.microsoft.com/office/word/2012/wordml" xmlns:w16se="http://schemas.microsoft.com/office/word/2015/wordml/symex" xmlns:wpg="http://schemas.microsoft.com/office/word/2010/wordprocessingGroup" xmlns:wpi="http://schemas.microsoft.com/office/word/2010/wordprocessingInk" xmlns:wne="http://schemas.microsoft.com/office/word/2006/wordml" xmlns:wps="http://schemas.microsoft.com/office/word/2010/wordprocessingShape" mc:Ignorable="w14 w15 w16se wp14">
+<w:numbering xmlns:wpc="http://schemas.microsoft.com/office/word/2010/wordprocessingCanvas" xmlns:cx="http://schemas.microsoft.com/office/drawing/2014/chartex" xmlns:mc="http://schemas.openxmlformats.org/markup-compatibility/2006" xmlns:o="urn:schemas-microsoft-com:office:office" xmlns:r="http://schemas.openxmlformats.org/officeDocument/2006/relationships" xmlns:m="http://schemas.openxmlformats.org/officeDocument/2006/math" xmlns:v="urn:schemas-microsoft-com:vml" xmlns:wp14="http://schemas.microsoft.com/office/word/2010/wordprocessingDrawing" xmlns:wp="http://schemas.openxmlformats.org/drawingml/2006/wordprocessingDrawing" xmlns:w10="urn:schemas-microsoft-com:office:word" xmlns:w="http://schemas.openxmlformats.org/wordprocessingml/2006/main" xmlns:w14="http://schemas.microsoft.com/office/word/2010/wordml" xmlns:w15="http://schemas.microsoft.com/office/word/2012/wordml" xmlns:w16se="http://schemas.microsoft.com/office/word/2015/wordml/symex" xmlns:wpg="http://schemas.microsoft.com/office/word/2010/wordprocessingGroup" xmlns:wpi="http://schemas.microsoft.com/office/word/2010/wordprocessingInk" xmlns:wne="http://schemas.microsoft.com/office/word/2006/wordml" xmlns:wps="http://schemas.microsoft.com/office/word/2010/wordprocessingShape" mc:Ignorable="w14 w15 w16se wp14">
   <w:abstractNum w:abstractNumId="0" w15:restartNumberingAfterBreak="0">
+    <w:nsid w:val="1EF4241F"/>
+    <w:multiLevelType w:val="hybridMultilevel"/>
+    <w:tmpl w:val="47564476"/>
+    <w:lvl w:ilvl="0" w:tplc="240E80BC">
+      <w:numFmt w:val="bullet"/>
+      <w:lvlText w:val="-"/>
+      <w:lvlJc w:val="left"/>
+      <w:pPr>
+        <w:ind w:left="720" w:hanging="360"/>
+      </w:pPr>
+      <w:rPr>
+        <w:rFonts w:ascii="Times New Roman" w:eastAsia="SimSun" w:hAnsi="Times New Roman" w:cs="Times New Roman" w:hint="default"/>
+      </w:rPr>
+    </w:lvl>
+    <w:lvl w:ilvl="1" w:tplc="04070003" w:tentative="1">
+      <w:start w:val="1"/>
+      <w:numFmt w:val="bullet"/>
+      <w:lvlText w:val="o"/>
+      <w:lvlJc w:val="left"/>
+      <w:pPr>
+        <w:ind w:left="1440" w:hanging="360"/>
+      </w:pPr>
+      <w:rPr>
+        <w:rFonts w:ascii="Courier New" w:hAnsi="Courier New" w:cs="Courier New" w:hint="default"/>
+      </w:rPr>
+    </w:lvl>
+    <w:lvl w:ilvl="2" w:tplc="04070005" w:tentative="1">
+      <w:start w:val="1"/>
+      <w:numFmt w:val="bullet"/>
+      <w:lvlText w:val=""/>
+      <w:lvlJc w:val="left"/>
+      <w:pPr>
+        <w:ind w:left="2160" w:hanging="360"/>
+      </w:pPr>
+      <w:rPr>
+        <w:rFonts w:ascii="Wingdings" w:hAnsi="Wingdings" w:hint="default"/>
+      </w:rPr>
+    </w:lvl>
+    <w:lvl w:ilvl="3" w:tplc="04070001" w:tentative="1">
+      <w:start w:val="1"/>
+      <w:numFmt w:val="bullet"/>
+      <w:lvlText w:val=""/>
+      <w:lvlJc w:val="left"/>
+      <w:pPr>
+        <w:ind w:left="2880" w:hanging="360"/>
+      </w:pPr>
+      <w:rPr>
+        <w:rFonts w:ascii="Symbol" w:hAnsi="Symbol" w:hint="default"/>
+      </w:rPr>
+    </w:lvl>
+    <w:lvl w:ilvl="4" w:tplc="04070003" w:tentative="1">
+      <w:start w:val="1"/>
+      <w:numFmt w:val="bullet"/>
+      <w:lvlText w:val="o"/>
+      <w:lvlJc w:val="left"/>
+      <w:pPr>
+        <w:ind w:left="3600" w:hanging="360"/>
+      </w:pPr>
+      <w:rPr>
+        <w:rFonts w:ascii="Courier New" w:hAnsi="Courier New" w:cs="Courier New" w:hint="default"/>
+      </w:rPr>
+    </w:lvl>
+    <w:lvl w:ilvl="5" w:tplc="04070005" w:tentative="1">
+      <w:start w:val="1"/>
+      <w:numFmt w:val="bullet"/>
+      <w:lvlText w:val=""/>
+      <w:lvlJc w:val="left"/>
+      <w:pPr>
+        <w:ind w:left="4320" w:hanging="360"/>
+      </w:pPr>
+      <w:rPr>
+        <w:rFonts w:ascii="Wingdings" w:hAnsi="Wingdings" w:hint="default"/>
+      </w:rPr>
+    </w:lvl>
+    <w:lvl w:ilvl="6" w:tplc="04070001" w:tentative="1">
+      <w:start w:val="1"/>
+      <w:numFmt w:val="bullet"/>
+      <w:lvlText w:val=""/>
+      <w:lvlJc w:val="left"/>
+      <w:pPr>
+        <w:ind w:left="5040" w:hanging="360"/>
+      </w:pPr>
+      <w:rPr>
+        <w:rFonts w:ascii="Symbol" w:hAnsi="Symbol" w:hint="default"/>
+      </w:rPr>
+    </w:lvl>
+    <w:lvl w:ilvl="7" w:tplc="04070003" w:tentative="1">
+      <w:start w:val="1"/>
+      <w:numFmt w:val="bullet"/>
+      <w:lvlText w:val="o"/>
+      <w:lvlJc w:val="left"/>
+      <w:pPr>
+        <w:ind w:left="5760" w:hanging="360"/>
+      </w:pPr>
+      <w:rPr>
+        <w:rFonts w:ascii="Courier New" w:hAnsi="Courier New" w:cs="Courier New" w:hint="default"/>
+      </w:rPr>
+    </w:lvl>
+    <w:lvl w:ilvl="8" w:tplc="04070005" w:tentative="1">
+      <w:start w:val="1"/>
+      <w:numFmt w:val="bullet"/>
+      <w:lvlText w:val=""/>
+      <w:lvlJc w:val="left"/>
+      <w:pPr>
+        <w:ind w:left="6480" w:hanging="360"/>
+      </w:pPr>
+      <w:rPr>
+        <w:rFonts w:ascii="Wingdings" w:hAnsi="Wingdings" w:hint="default"/>
+      </w:rPr>
+    </w:lvl>
+  </w:abstractNum>
+  <w:abstractNum w:abstractNumId="1" w15:restartNumberingAfterBreak="0">
     <w:nsid w:val="20081012"/>
     <w:multiLevelType w:val="hybridMultilevel"/>
     <w:tmpl w:val="F500BC98"/>
@@ -1161,7 +1323,7 @@
       </w:rPr>
     </w:lvl>
   </w:abstractNum>
-  <w:abstractNum w:abstractNumId="1" w15:restartNumberingAfterBreak="0">
+  <w:abstractNum w:abstractNumId="2" w15:restartNumberingAfterBreak="0">
     <w:nsid w:val="2D7B10AE"/>
     <w:multiLevelType w:val="hybridMultilevel"/>
     <w:tmpl w:val="960E0E3C"/>
@@ -1273,10 +1435,243 @@
       </w:rPr>
     </w:lvl>
   </w:abstractNum>
+  <w:abstractNum w:abstractNumId="3" w15:restartNumberingAfterBreak="0">
+    <w:nsid w:val="3528012B"/>
+    <w:multiLevelType w:val="hybridMultilevel"/>
+    <w:tmpl w:val="61985E5C"/>
+    <w:lvl w:ilvl="0" w:tplc="1FA8ECEA">
+      <w:numFmt w:val="bullet"/>
+      <w:lvlText w:val="-"/>
+      <w:lvlJc w:val="left"/>
+      <w:pPr>
+        <w:ind w:left="720" w:hanging="360"/>
+      </w:pPr>
+      <w:rPr>
+        <w:rFonts w:ascii="Times New Roman" w:eastAsia="SimSun" w:hAnsi="Times New Roman" w:cs="Times New Roman" w:hint="default"/>
+      </w:rPr>
+    </w:lvl>
+    <w:lvl w:ilvl="1" w:tplc="04070003" w:tentative="1">
+      <w:start w:val="1"/>
+      <w:numFmt w:val="bullet"/>
+      <w:lvlText w:val="o"/>
+      <w:lvlJc w:val="left"/>
+      <w:pPr>
+        <w:ind w:left="1440" w:hanging="360"/>
+      </w:pPr>
+      <w:rPr>
+        <w:rFonts w:ascii="Courier New" w:hAnsi="Courier New" w:cs="Courier New" w:hint="default"/>
+      </w:rPr>
+    </w:lvl>
+    <w:lvl w:ilvl="2" w:tplc="04070005" w:tentative="1">
+      <w:start w:val="1"/>
+      <w:numFmt w:val="bullet"/>
+      <w:lvlText w:val=""/>
+      <w:lvlJc w:val="left"/>
+      <w:pPr>
+        <w:ind w:left="2160" w:hanging="360"/>
+      </w:pPr>
+      <w:rPr>
+        <w:rFonts w:ascii="Wingdings" w:hAnsi="Wingdings" w:hint="default"/>
+      </w:rPr>
+    </w:lvl>
+    <w:lvl w:ilvl="3" w:tplc="04070001" w:tentative="1">
+      <w:start w:val="1"/>
+      <w:numFmt w:val="bullet"/>
+      <w:lvlText w:val=""/>
+      <w:lvlJc w:val="left"/>
+      <w:pPr>
+        <w:ind w:left="2880" w:hanging="360"/>
+      </w:pPr>
+      <w:rPr>
+        <w:rFonts w:ascii="Symbol" w:hAnsi="Symbol" w:hint="default"/>
+      </w:rPr>
+    </w:lvl>
+    <w:lvl w:ilvl="4" w:tplc="04070003" w:tentative="1">
+      <w:start w:val="1"/>
+      <w:numFmt w:val="bullet"/>
+      <w:lvlText w:val="o"/>
+      <w:lvlJc w:val="left"/>
+      <w:pPr>
+        <w:ind w:left="3600" w:hanging="360"/>
+      </w:pPr>
+      <w:rPr>
+        <w:rFonts w:ascii="Courier New" w:hAnsi="Courier New" w:cs="Courier New" w:hint="default"/>
+      </w:rPr>
+    </w:lvl>
+    <w:lvl w:ilvl="5" w:tplc="04070005" w:tentative="1">
+      <w:start w:val="1"/>
+      <w:numFmt w:val="bullet"/>
+      <w:lvlText w:val=""/>
+      <w:lvlJc w:val="left"/>
+      <w:pPr>
+        <w:ind w:left="4320" w:hanging="360"/>
+      </w:pPr>
+      <w:rPr>
+        <w:rFonts w:ascii="Wingdings" w:hAnsi="Wingdings" w:hint="default"/>
+      </w:rPr>
+    </w:lvl>
+    <w:lvl w:ilvl="6" w:tplc="04070001" w:tentative="1">
+      <w:start w:val="1"/>
+      <w:numFmt w:val="bullet"/>
+      <w:lvlText w:val=""/>
+      <w:lvlJc w:val="left"/>
+      <w:pPr>
+        <w:ind w:left="5040" w:hanging="360"/>
+      </w:pPr>
+      <w:rPr>
+        <w:rFonts w:ascii="Symbol" w:hAnsi="Symbol" w:hint="default"/>
+      </w:rPr>
+    </w:lvl>
+    <w:lvl w:ilvl="7" w:tplc="04070003" w:tentative="1">
+      <w:start w:val="1"/>
+      <w:numFmt w:val="bullet"/>
+      <w:lvlText w:val="o"/>
+      <w:lvlJc w:val="left"/>
+      <w:pPr>
+        <w:ind w:left="5760" w:hanging="360"/>
+      </w:pPr>
+      <w:rPr>
+        <w:rFonts w:ascii="Courier New" w:hAnsi="Courier New" w:cs="Courier New" w:hint="default"/>
+      </w:rPr>
+    </w:lvl>
+    <w:lvl w:ilvl="8" w:tplc="04070005" w:tentative="1">
+      <w:start w:val="1"/>
+      <w:numFmt w:val="bullet"/>
+      <w:lvlText w:val=""/>
+      <w:lvlJc w:val="left"/>
+      <w:pPr>
+        <w:ind w:left="6480" w:hanging="360"/>
+      </w:pPr>
+      <w:rPr>
+        <w:rFonts w:ascii="Wingdings" w:hAnsi="Wingdings" w:hint="default"/>
+      </w:rPr>
+    </w:lvl>
+  </w:abstractNum>
+  <w:abstractNum w:abstractNumId="4" w15:restartNumberingAfterBreak="0">
+    <w:nsid w:val="5B59323B"/>
+    <w:multiLevelType w:val="hybridMultilevel"/>
+    <w:tmpl w:val="962A3E78"/>
+    <w:lvl w:ilvl="0" w:tplc="31ECAB98">
+      <w:numFmt w:val="bullet"/>
+      <w:lvlText w:val="-"/>
+      <w:lvlJc w:val="left"/>
+      <w:pPr>
+        <w:ind w:left="1068" w:hanging="360"/>
+      </w:pPr>
+      <w:rPr>
+        <w:rFonts w:ascii="Times New Roman" w:eastAsia="SimSun" w:hAnsi="Times New Roman" w:cs="Times New Roman" w:hint="default"/>
+      </w:rPr>
+    </w:lvl>
+    <w:lvl w:ilvl="1" w:tplc="04070003" w:tentative="1">
+      <w:start w:val="1"/>
+      <w:numFmt w:val="bullet"/>
+      <w:lvlText w:val="o"/>
+      <w:lvlJc w:val="left"/>
+      <w:pPr>
+        <w:ind w:left="1788" w:hanging="360"/>
+      </w:pPr>
+      <w:rPr>
+        <w:rFonts w:ascii="Courier New" w:hAnsi="Courier New" w:cs="Courier New" w:hint="default"/>
+      </w:rPr>
+    </w:lvl>
+    <w:lvl w:ilvl="2" w:tplc="04070005" w:tentative="1">
+      <w:start w:val="1"/>
+      <w:numFmt w:val="bullet"/>
+      <w:lvlText w:val=""/>
+      <w:lvlJc w:val="left"/>
+      <w:pPr>
+        <w:ind w:left="2508" w:hanging="360"/>
+      </w:pPr>
+      <w:rPr>
+        <w:rFonts w:ascii="Wingdings" w:hAnsi="Wingdings" w:hint="default"/>
+      </w:rPr>
+    </w:lvl>
+    <w:lvl w:ilvl="3" w:tplc="04070001" w:tentative="1">
+      <w:start w:val="1"/>
+      <w:numFmt w:val="bullet"/>
+      <w:lvlText w:val=""/>
+      <w:lvlJc w:val="left"/>
+      <w:pPr>
+        <w:ind w:left="3228" w:hanging="360"/>
+      </w:pPr>
+      <w:rPr>
+        <w:rFonts w:ascii="Symbol" w:hAnsi="Symbol" w:hint="default"/>
+      </w:rPr>
+    </w:lvl>
+    <w:lvl w:ilvl="4" w:tplc="04070003" w:tentative="1">
+      <w:start w:val="1"/>
+      <w:numFmt w:val="bullet"/>
+      <w:lvlText w:val="o"/>
+      <w:lvlJc w:val="left"/>
+      <w:pPr>
+        <w:ind w:left="3948" w:hanging="360"/>
+      </w:pPr>
+      <w:rPr>
+        <w:rFonts w:ascii="Courier New" w:hAnsi="Courier New" w:cs="Courier New" w:hint="default"/>
+      </w:rPr>
+    </w:lvl>
+    <w:lvl w:ilvl="5" w:tplc="04070005" w:tentative="1">
+      <w:start w:val="1"/>
+      <w:numFmt w:val="bullet"/>
+      <w:lvlText w:val=""/>
+      <w:lvlJc w:val="left"/>
+      <w:pPr>
+        <w:ind w:left="4668" w:hanging="360"/>
+      </w:pPr>
+      <w:rPr>
+        <w:rFonts w:ascii="Wingdings" w:hAnsi="Wingdings" w:hint="default"/>
+      </w:rPr>
+    </w:lvl>
+    <w:lvl w:ilvl="6" w:tplc="04070001" w:tentative="1">
+      <w:start w:val="1"/>
+      <w:numFmt w:val="bullet"/>
+      <w:lvlText w:val=""/>
+      <w:lvlJc w:val="left"/>
+      <w:pPr>
+        <w:ind w:left="5388" w:hanging="360"/>
+      </w:pPr>
+      <w:rPr>
+        <w:rFonts w:ascii="Symbol" w:hAnsi="Symbol" w:hint="default"/>
+      </w:rPr>
+    </w:lvl>
+    <w:lvl w:ilvl="7" w:tplc="04070003" w:tentative="1">
+      <w:start w:val="1"/>
+      <w:numFmt w:val="bullet"/>
+      <w:lvlText w:val="o"/>
+      <w:lvlJc w:val="left"/>
+      <w:pPr>
+        <w:ind w:left="6108" w:hanging="360"/>
+      </w:pPr>
+      <w:rPr>
+        <w:rFonts w:ascii="Courier New" w:hAnsi="Courier New" w:cs="Courier New" w:hint="default"/>
+      </w:rPr>
+    </w:lvl>
+    <w:lvl w:ilvl="8" w:tplc="04070005" w:tentative="1">
+      <w:start w:val="1"/>
+      <w:numFmt w:val="bullet"/>
+      <w:lvlText w:val=""/>
+      <w:lvlJc w:val="left"/>
+      <w:pPr>
+        <w:ind w:left="6828" w:hanging="360"/>
+      </w:pPr>
+      <w:rPr>
+        <w:rFonts w:ascii="Wingdings" w:hAnsi="Wingdings" w:hint="default"/>
+      </w:rPr>
+    </w:lvl>
+  </w:abstractNum>
   <w:num w:numId="1">
+    <w:abstractNumId w:val="2"/>
+  </w:num>
+  <w:num w:numId="2">
     <w:abstractNumId w:val="1"/>
   </w:num>
-  <w:num w:numId="2">
+  <w:num w:numId="3">
+    <w:abstractNumId w:val="3"/>
+  </w:num>
+  <w:num w:numId="4">
+    <w:abstractNumId w:val="4"/>
+  </w:num>
+  <w:num w:numId="5">
     <w:abstractNumId w:val="0"/>
   </w:num>
 </w:numbering>
@@ -1299,7 +1694,7 @@
       </w:pPr>
     </w:pPrDefault>
   </w:docDefaults>
-  <w:latentStyles w:defLockedState="0" w:defUIPriority="99" w:defSemiHidden="0" w:defUnhideWhenUsed="0" w:defQFormat="0" w:count="374">
+  <w:latentStyles w:defLockedState="0" w:defUIPriority="99" w:defSemiHidden="0" w:defUnhideWhenUsed="0" w:defQFormat="0" w:count="371">
     <w:lsdException w:name="Normal" w:uiPriority="0" w:qFormat="1"/>
     <w:lsdException w:name="heading 1" w:uiPriority="9" w:qFormat="1"/>
     <w:lsdException w:name="heading 2" w:semiHidden="1" w:uiPriority="9" w:unhideWhenUsed="1" w:qFormat="1"/>
@@ -1671,9 +2066,6 @@
     <w:lsdException w:name="List Table 5 Dark Accent 6" w:uiPriority="50"/>
     <w:lsdException w:name="List Table 6 Colorful Accent 6" w:uiPriority="51"/>
     <w:lsdException w:name="List Table 7 Colorful Accent 6" w:uiPriority="52"/>
-    <w:lsdException w:name="Mention" w:semiHidden="1" w:unhideWhenUsed="1"/>
-    <w:lsdException w:name="Smart Hyperlink" w:semiHidden="1" w:unhideWhenUsed="1"/>
-    <w:lsdException w:name="Hashtag" w:semiHidden="1" w:unhideWhenUsed="1"/>
   </w:latentStyles>
   <w:style w:type="paragraph" w:default="1" w:styleId="Standard">
     <w:name w:val="Normal"/>

</xml_diff>

<commit_message>
statusbericht - zeitliche Planung
</commit_message>
<xml_diff>
--- a/documents/Statusbericht I.docx
+++ b/documents/Statusbericht I.docx
@@ -1,10 +1,11 @@
 
 <file path=word/document.xml><?xml version="1.0" encoding="utf-8"?>
-<w:document xmlns:wpc="http://schemas.microsoft.com/office/word/2010/wordprocessingCanvas" xmlns:cx="http://schemas.microsoft.com/office/drawing/2014/chartex" xmlns:mc="http://schemas.openxmlformats.org/markup-compatibility/2006" xmlns:o="urn:schemas-microsoft-com:office:office" xmlns:r="http://schemas.openxmlformats.org/officeDocument/2006/relationships" xmlns:m="http://schemas.openxmlformats.org/officeDocument/2006/math" xmlns:v="urn:schemas-microsoft-com:vml" xmlns:wp14="http://schemas.microsoft.com/office/word/2010/wordprocessingDrawing" xmlns:wp="http://schemas.openxmlformats.org/drawingml/2006/wordprocessingDrawing" xmlns:w10="urn:schemas-microsoft-com:office:word" xmlns:w="http://schemas.openxmlformats.org/wordprocessingml/2006/main" xmlns:w14="http://schemas.microsoft.com/office/word/2010/wordml" xmlns:w15="http://schemas.microsoft.com/office/word/2012/wordml" xmlns:w16se="http://schemas.microsoft.com/office/word/2015/wordml/symex" xmlns:wpg="http://schemas.microsoft.com/office/word/2010/wordprocessingGroup" xmlns:wpi="http://schemas.microsoft.com/office/word/2010/wordprocessingInk" xmlns:wne="http://schemas.microsoft.com/office/word/2006/wordml" xmlns:wps="http://schemas.microsoft.com/office/word/2010/wordprocessingShape" mc:Ignorable="w14 w15 w16se wp14">
+<w:document xmlns:wpc="http://schemas.microsoft.com/office/word/2010/wordprocessingCanvas" xmlns:cx="http://schemas.microsoft.com/office/drawing/2014/chartex" xmlns:cx1="http://schemas.microsoft.com/office/drawing/2015/9/8/chartex" xmlns:cx2="http://schemas.microsoft.com/office/drawing/2015/10/21/chartex" xmlns:cx3="http://schemas.microsoft.com/office/drawing/2016/5/9/chartex" xmlns:cx4="http://schemas.microsoft.com/office/drawing/2016/5/10/chartex" xmlns:cx5="http://schemas.microsoft.com/office/drawing/2016/5/11/chartex" xmlns:mc="http://schemas.openxmlformats.org/markup-compatibility/2006" xmlns:o="urn:schemas-microsoft-com:office:office" xmlns:r="http://schemas.openxmlformats.org/officeDocument/2006/relationships" xmlns:m="http://schemas.openxmlformats.org/officeDocument/2006/math" xmlns:v="urn:schemas-microsoft-com:vml" xmlns:wp14="http://schemas.microsoft.com/office/word/2010/wordprocessingDrawing" xmlns:wp="http://schemas.openxmlformats.org/drawingml/2006/wordprocessingDrawing" xmlns:w10="urn:schemas-microsoft-com:office:word" xmlns:w="http://schemas.openxmlformats.org/wordprocessingml/2006/main" xmlns:w14="http://schemas.microsoft.com/office/word/2010/wordml" xmlns:w15="http://schemas.microsoft.com/office/word/2012/wordml" xmlns:w16se="http://schemas.microsoft.com/office/word/2015/wordml/symex" xmlns:wpg="http://schemas.microsoft.com/office/word/2010/wordprocessingGroup" xmlns:wpi="http://schemas.microsoft.com/office/word/2010/wordprocessingInk" xmlns:wne="http://schemas.microsoft.com/office/word/2006/wordml" xmlns:wps="http://schemas.microsoft.com/office/word/2010/wordprocessingShape" mc:Ignorable="w14 w15 w16se wp14">
   <w:body>
     <w:p>
       <w:pPr>
         <w:pStyle w:val="berschrift1"/>
+        <w:spacing w:before="0"/>
         <w:jc w:val="both"/>
         <w:rPr>
           <w:rFonts w:ascii="Arial" w:hAnsi="Arial" w:cs="Arial"/>
@@ -575,6 +576,54 @@
                 <w:rFonts w:ascii="Arial" w:hAnsi="Arial"/>
               </w:rPr>
             </w:pPr>
+            <w:r>
+              <w:rPr>
+                <w:rFonts w:ascii="Arial" w:hAnsi="Arial"/>
+              </w:rPr>
+              <w:t xml:space="preserve">Registrierung, </w:t>
+            </w:r>
+          </w:p>
+          <w:p>
+            <w:pPr>
+              <w:jc w:val="both"/>
+              <w:rPr>
+                <w:rFonts w:ascii="Arial" w:hAnsi="Arial"/>
+              </w:rPr>
+            </w:pPr>
+            <w:r>
+              <w:rPr>
+                <w:rFonts w:ascii="Arial" w:hAnsi="Arial"/>
+              </w:rPr>
+              <w:t>Fragen verwalten,</w:t>
+            </w:r>
+          </w:p>
+          <w:p>
+            <w:pPr>
+              <w:jc w:val="both"/>
+              <w:rPr>
+                <w:rFonts w:ascii="Arial" w:hAnsi="Arial"/>
+              </w:rPr>
+            </w:pPr>
+            <w:r>
+              <w:rPr>
+                <w:rFonts w:ascii="Arial" w:hAnsi="Arial"/>
+              </w:rPr>
+              <w:t>Interface für Unterscheidung,</w:t>
+            </w:r>
+          </w:p>
+          <w:p>
+            <w:pPr>
+              <w:jc w:val="both"/>
+              <w:rPr>
+                <w:rFonts w:ascii="Arial" w:hAnsi="Arial"/>
+              </w:rPr>
+            </w:pPr>
+            <w:r>
+              <w:rPr>
+                <w:rFonts w:ascii="Arial" w:hAnsi="Arial"/>
+              </w:rPr>
+              <w:t>Login</w:t>
+            </w:r>
           </w:p>
         </w:tc>
         <w:tc>
@@ -588,6 +637,12 @@
                 <w:rFonts w:ascii="Arial" w:hAnsi="Arial"/>
               </w:rPr>
             </w:pPr>
+            <w:r>
+              <w:rPr>
+                <w:rFonts w:ascii="Arial" w:hAnsi="Arial"/>
+              </w:rPr>
+              <w:t>Datenbanken erstellen</w:t>
+            </w:r>
           </w:p>
         </w:tc>
       </w:tr>
@@ -622,6 +677,32 @@
                 <w:rFonts w:ascii="Arial" w:hAnsi="Arial"/>
               </w:rPr>
             </w:pPr>
+            <w:r>
+              <w:rPr>
+                <w:rFonts w:ascii="Arial" w:hAnsi="Arial"/>
+              </w:rPr>
+              <w:t>Spiel spielbar</w:t>
+            </w:r>
+            <w:r>
+              <w:rPr>
+                <w:rFonts w:ascii="Arial" w:hAnsi="Arial"/>
+              </w:rPr>
+              <w:t>,</w:t>
+            </w:r>
+          </w:p>
+          <w:p>
+            <w:pPr>
+              <w:jc w:val="both"/>
+              <w:rPr>
+                <w:rFonts w:ascii="Arial" w:hAnsi="Arial"/>
+              </w:rPr>
+            </w:pPr>
+            <w:r>
+              <w:rPr>
+                <w:rFonts w:ascii="Arial" w:hAnsi="Arial"/>
+              </w:rPr>
+              <w:t>Spielergebnisse anzeigen</w:t>
+            </w:r>
           </w:p>
         </w:tc>
         <w:tc>
@@ -635,6 +716,32 @@
                 <w:rFonts w:ascii="Arial" w:hAnsi="Arial"/>
               </w:rPr>
             </w:pPr>
+            <w:r>
+              <w:rPr>
+                <w:rFonts w:ascii="Arial" w:hAnsi="Arial"/>
+              </w:rPr>
+              <w:t>Spiel spielbar</w:t>
+            </w:r>
+            <w:r>
+              <w:rPr>
+                <w:rFonts w:ascii="Arial" w:hAnsi="Arial"/>
+              </w:rPr>
+              <w:t>,</w:t>
+            </w:r>
+          </w:p>
+          <w:p>
+            <w:pPr>
+              <w:jc w:val="both"/>
+              <w:rPr>
+                <w:rFonts w:ascii="Arial" w:hAnsi="Arial"/>
+              </w:rPr>
+            </w:pPr>
+            <w:r>
+              <w:rPr>
+                <w:rFonts w:ascii="Arial" w:hAnsi="Arial"/>
+              </w:rPr>
+              <w:t>Spielergebnisse anzeigen</w:t>
+            </w:r>
           </w:p>
         </w:tc>
       </w:tr>
@@ -669,6 +776,12 @@
                 <w:rFonts w:ascii="Arial" w:hAnsi="Arial"/>
               </w:rPr>
             </w:pPr>
+            <w:r>
+              <w:rPr>
+                <w:rFonts w:ascii="Arial" w:hAnsi="Arial"/>
+              </w:rPr>
+              <w:t>Fertigstellung Version 1.0</w:t>
+            </w:r>
           </w:p>
         </w:tc>
         <w:tc>
@@ -682,6 +795,12 @@
                 <w:rFonts w:ascii="Arial" w:hAnsi="Arial"/>
               </w:rPr>
             </w:pPr>
+            <w:r>
+              <w:rPr>
+                <w:rFonts w:ascii="Arial" w:hAnsi="Arial"/>
+              </w:rPr>
+              <w:t xml:space="preserve">Fertigstellung Version 1.0 </w:t>
+            </w:r>
           </w:p>
         </w:tc>
       </w:tr>
@@ -716,6 +835,12 @@
                 <w:rFonts w:ascii="Arial" w:hAnsi="Arial"/>
               </w:rPr>
             </w:pPr>
+            <w:r>
+              <w:rPr>
+                <w:rFonts w:ascii="Arial" w:hAnsi="Arial"/>
+              </w:rPr>
+              <w:t>Ggfls. Version 2.0</w:t>
+            </w:r>
           </w:p>
         </w:tc>
         <w:tc>
@@ -729,6 +854,12 @@
                 <w:rFonts w:ascii="Arial" w:hAnsi="Arial"/>
               </w:rPr>
             </w:pPr>
+            <w:r>
+              <w:rPr>
+                <w:rFonts w:ascii="Arial" w:hAnsi="Arial"/>
+              </w:rPr>
+              <w:t>Ggfls. Version 2.0</w:t>
+            </w:r>
           </w:p>
         </w:tc>
       </w:tr>
@@ -763,6 +894,12 @@
                 <w:rFonts w:ascii="Arial" w:hAnsi="Arial"/>
               </w:rPr>
             </w:pPr>
+            <w:r>
+              <w:rPr>
+                <w:rFonts w:ascii="Arial" w:hAnsi="Arial"/>
+              </w:rPr>
+              <w:t>Puffer</w:t>
+            </w:r>
           </w:p>
         </w:tc>
         <w:tc>
@@ -776,6 +913,14 @@
                 <w:rFonts w:ascii="Arial" w:hAnsi="Arial"/>
               </w:rPr>
             </w:pPr>
+            <w:bookmarkStart w:id="1" w:name="_GoBack"/>
+            <w:bookmarkEnd w:id="1"/>
+            <w:r>
+              <w:rPr>
+                <w:rFonts w:ascii="Arial" w:hAnsi="Arial"/>
+              </w:rPr>
+              <w:t>Puffer</w:t>
+            </w:r>
           </w:p>
         </w:tc>
       </w:tr>
@@ -810,6 +955,12 @@
                 <w:rFonts w:ascii="Arial" w:hAnsi="Arial"/>
               </w:rPr>
             </w:pPr>
+            <w:r>
+              <w:rPr>
+                <w:rFonts w:ascii="Arial" w:hAnsi="Arial"/>
+              </w:rPr>
+              <w:t>-</w:t>
+            </w:r>
           </w:p>
         </w:tc>
         <w:tc>
@@ -823,6 +974,12 @@
                 <w:rFonts w:ascii="Arial" w:hAnsi="Arial"/>
               </w:rPr>
             </w:pPr>
+            <w:r>
+              <w:rPr>
+                <w:rFonts w:ascii="Arial" w:hAnsi="Arial"/>
+              </w:rPr>
+              <w:t>-</w:t>
+            </w:r>
           </w:p>
         </w:tc>
       </w:tr>
@@ -857,6 +1014,12 @@
                 <w:rFonts w:ascii="Arial" w:hAnsi="Arial"/>
               </w:rPr>
             </w:pPr>
+            <w:r>
+              <w:rPr>
+                <w:rFonts w:ascii="Arial" w:hAnsi="Arial"/>
+              </w:rPr>
+              <w:t>-</w:t>
+            </w:r>
           </w:p>
         </w:tc>
         <w:tc>
@@ -870,6 +1033,12 @@
                 <w:rFonts w:ascii="Arial" w:hAnsi="Arial"/>
               </w:rPr>
             </w:pPr>
+            <w:r>
+              <w:rPr>
+                <w:rFonts w:ascii="Arial" w:hAnsi="Arial"/>
+              </w:rPr>
+              <w:t>-</w:t>
+            </w:r>
           </w:p>
         </w:tc>
       </w:tr>
@@ -1015,15 +1184,31 @@
                 <w:lang w:val="en-US"/>
               </w:rPr>
             </w:pPr>
+            <w:proofErr w:type="spellStart"/>
             <w:r>
               <w:rPr>
                 <w:rFonts w:ascii="Arial" w:hAnsi="Arial"/>
                 <w:lang w:val="en-US"/>
               </w:rPr>
-              <w:t>Zusätzliche Wünsche</w:t>
-            </w:r>
-            <w:bookmarkStart w:id="1" w:name="_GoBack"/>
-            <w:bookmarkEnd w:id="1"/>
+              <w:t>Zusätzliche</w:t>
+            </w:r>
+            <w:proofErr w:type="spellEnd"/>
+            <w:r>
+              <w:rPr>
+                <w:rFonts w:ascii="Arial" w:hAnsi="Arial"/>
+                <w:lang w:val="en-US"/>
+              </w:rPr>
+              <w:t xml:space="preserve"> </w:t>
+            </w:r>
+            <w:proofErr w:type="spellStart"/>
+            <w:r>
+              <w:rPr>
+                <w:rFonts w:ascii="Arial" w:hAnsi="Arial"/>
+                <w:lang w:val="en-US"/>
+              </w:rPr>
+              <w:t>Wünsche</w:t>
+            </w:r>
+            <w:proofErr w:type="spellEnd"/>
             <w:r>
               <w:rPr>
                 <w:rFonts w:ascii="Arial" w:hAnsi="Arial"/>
@@ -1084,6 +1269,7 @@
         <w:rPr>
           <w:rFonts w:ascii="Arial" w:hAnsi="Arial" w:cs="Arial"/>
         </w:rPr>
+        <w:lastRenderedPageBreak/>
         <w:t>5. Aufwandsnachweis</w:t>
       </w:r>
     </w:p>
@@ -1098,7 +1284,7 @@
 </file>
 
 <file path=word/numbering.xml><?xml version="1.0" encoding="utf-8"?>
-<w:numbering xmlns:wpc="http://schemas.microsoft.com/office/word/2010/wordprocessingCanvas" xmlns:cx="http://schemas.microsoft.com/office/drawing/2014/chartex" xmlns:mc="http://schemas.openxmlformats.org/markup-compatibility/2006" xmlns:o="urn:schemas-microsoft-com:office:office" xmlns:r="http://schemas.openxmlformats.org/officeDocument/2006/relationships" xmlns:m="http://schemas.openxmlformats.org/officeDocument/2006/math" xmlns:v="urn:schemas-microsoft-com:vml" xmlns:wp14="http://schemas.microsoft.com/office/word/2010/wordprocessingDrawing" xmlns:wp="http://schemas.openxmlformats.org/drawingml/2006/wordprocessingDrawing" xmlns:w10="urn:schemas-microsoft-com:office:word" xmlns:w="http://schemas.openxmlformats.org/wordprocessingml/2006/main" xmlns:w14="http://schemas.microsoft.com/office/word/2010/wordml" xmlns:w15="http://schemas.microsoft.com/office/word/2012/wordml" xmlns:w16se="http://schemas.microsoft.com/office/word/2015/wordml/symex" xmlns:wpg="http://schemas.microsoft.com/office/word/2010/wordprocessingGroup" xmlns:wpi="http://schemas.microsoft.com/office/word/2010/wordprocessingInk" xmlns:wne="http://schemas.microsoft.com/office/word/2006/wordml" xmlns:wps="http://schemas.microsoft.com/office/word/2010/wordprocessingShape" mc:Ignorable="w14 w15 w16se wp14">
+<w:numbering xmlns:wpc="http://schemas.microsoft.com/office/word/2010/wordprocessingCanvas" xmlns:cx="http://schemas.microsoft.com/office/drawing/2014/chartex" xmlns:cx1="http://schemas.microsoft.com/office/drawing/2015/9/8/chartex" xmlns:cx2="http://schemas.microsoft.com/office/drawing/2015/10/21/chartex" xmlns:cx3="http://schemas.microsoft.com/office/drawing/2016/5/9/chartex" xmlns:cx4="http://schemas.microsoft.com/office/drawing/2016/5/10/chartex" xmlns:cx5="http://schemas.microsoft.com/office/drawing/2016/5/11/chartex" xmlns:mc="http://schemas.openxmlformats.org/markup-compatibility/2006" xmlns:o="urn:schemas-microsoft-com:office:office" xmlns:r="http://schemas.openxmlformats.org/officeDocument/2006/relationships" xmlns:m="http://schemas.openxmlformats.org/officeDocument/2006/math" xmlns:v="urn:schemas-microsoft-com:vml" xmlns:wp14="http://schemas.microsoft.com/office/word/2010/wordprocessingDrawing" xmlns:wp="http://schemas.openxmlformats.org/drawingml/2006/wordprocessingDrawing" xmlns:w10="urn:schemas-microsoft-com:office:word" xmlns:w="http://schemas.openxmlformats.org/wordprocessingml/2006/main" xmlns:w14="http://schemas.microsoft.com/office/word/2010/wordml" xmlns:w15="http://schemas.microsoft.com/office/word/2012/wordml" xmlns:w16se="http://schemas.microsoft.com/office/word/2015/wordml/symex" xmlns:wpg="http://schemas.microsoft.com/office/word/2010/wordprocessingGroup" xmlns:wpi="http://schemas.microsoft.com/office/word/2010/wordprocessingInk" xmlns:wne="http://schemas.microsoft.com/office/word/2006/wordml" xmlns:wps="http://schemas.microsoft.com/office/word/2010/wordprocessingShape" mc:Ignorable="w14 w15 w16se wp14">
   <w:abstractNum w:abstractNumId="0" w15:restartNumberingAfterBreak="0">
     <w:nsid w:val="1EF4241F"/>
     <w:multiLevelType w:val="hybridMultilevel"/>
@@ -1694,7 +1880,7 @@
       </w:pPr>
     </w:pPrDefault>
   </w:docDefaults>
-  <w:latentStyles w:defLockedState="0" w:defUIPriority="99" w:defSemiHidden="0" w:defUnhideWhenUsed="0" w:defQFormat="0" w:count="371">
+  <w:latentStyles w:defLockedState="0" w:defUIPriority="99" w:defSemiHidden="0" w:defUnhideWhenUsed="0" w:defQFormat="0" w:count="374">
     <w:lsdException w:name="Normal" w:uiPriority="0" w:qFormat="1"/>
     <w:lsdException w:name="heading 1" w:uiPriority="9" w:qFormat="1"/>
     <w:lsdException w:name="heading 2" w:semiHidden="1" w:uiPriority="9" w:unhideWhenUsed="1" w:qFormat="1"/>
@@ -1800,7 +1986,6 @@
     <w:lsdException w:name="HTML Sample" w:semiHidden="1" w:unhideWhenUsed="1"/>
     <w:lsdException w:name="HTML Typewriter" w:semiHidden="1" w:unhideWhenUsed="1"/>
     <w:lsdException w:name="HTML Variable" w:semiHidden="1" w:unhideWhenUsed="1"/>
-    <w:lsdException w:name="Normal Table" w:semiHidden="1" w:unhideWhenUsed="1"/>
     <w:lsdException w:name="annotation subject" w:semiHidden="1" w:unhideWhenUsed="1"/>
     <w:lsdException w:name="No List" w:semiHidden="1" w:unhideWhenUsed="1"/>
     <w:lsdException w:name="Outline List 1" w:semiHidden="1" w:unhideWhenUsed="1"/>
@@ -1845,7 +2030,6 @@
     <w:lsdException w:name="Table Professional" w:semiHidden="1" w:unhideWhenUsed="1"/>
     <w:lsdException w:name="Table Subtle 1" w:semiHidden="1" w:unhideWhenUsed="1"/>
     <w:lsdException w:name="Table Subtle 2" w:semiHidden="1" w:unhideWhenUsed="1"/>
-    <w:lsdException w:name="Table Web 1" w:semiHidden="1" w:unhideWhenUsed="1"/>
     <w:lsdException w:name="Table Web 2" w:semiHidden="1" w:unhideWhenUsed="1"/>
     <w:lsdException w:name="Table Web 3" w:semiHidden="1" w:unhideWhenUsed="1"/>
     <w:lsdException w:name="Balloon Text" w:semiHidden="1" w:unhideWhenUsed="1"/>
@@ -2066,6 +2250,9 @@
     <w:lsdException w:name="List Table 5 Dark Accent 6" w:uiPriority="50"/>
     <w:lsdException w:name="List Table 6 Colorful Accent 6" w:uiPriority="51"/>
     <w:lsdException w:name="List Table 7 Colorful Accent 6" w:uiPriority="52"/>
+    <w:lsdException w:name="Mention" w:semiHidden="1" w:unhideWhenUsed="1"/>
+    <w:lsdException w:name="Smart Hyperlink" w:semiHidden="1" w:unhideWhenUsed="1"/>
+    <w:lsdException w:name="Hashtag" w:semiHidden="1" w:unhideWhenUsed="1"/>
   </w:latentStyles>
   <w:style w:type="paragraph" w:default="1" w:styleId="Standard">
     <w:name w:val="Normal"/>

</xml_diff>

<commit_message>
login and quiz options
</commit_message>
<xml_diff>
--- a/documents/Statusbericht I.docx
+++ b/documents/Statusbericht I.docx
@@ -254,16 +254,8 @@
               <w:rPr>
                 <w:rFonts w:ascii="Arial" w:hAnsi="Arial"/>
               </w:rPr>
-              <w:t xml:space="preserve">Daniel </w:t>
-            </w:r>
-            <w:proofErr w:type="spellStart"/>
-            <w:r>
-              <w:rPr>
-                <w:rFonts w:ascii="Arial" w:hAnsi="Arial"/>
-              </w:rPr>
-              <w:t>Dobras</w:t>
-            </w:r>
-            <w:proofErr w:type="spellEnd"/>
+              <w:t>Daniel Dobras</w:t>
+            </w:r>
           </w:p>
         </w:tc>
         <w:tc>
@@ -422,14 +414,12 @@
                 <w:rFonts w:ascii="Arial" w:hAnsi="Arial"/>
               </w:rPr>
             </w:pPr>
-            <w:proofErr w:type="spellStart"/>
             <w:r>
               <w:rPr>
                 <w:rFonts w:ascii="Arial" w:hAnsi="Arial"/>
               </w:rPr>
               <w:t>Ifw-Kennnung</w:t>
             </w:r>
-            <w:proofErr w:type="spellEnd"/>
           </w:p>
         </w:tc>
         <w:tc>
@@ -555,16 +545,8 @@
               <w:rPr>
                 <w:rFonts w:ascii="Arial" w:hAnsi="Arial"/>
               </w:rPr>
-              <w:t xml:space="preserve">Daniel </w:t>
-            </w:r>
-            <w:proofErr w:type="spellStart"/>
-            <w:r>
-              <w:rPr>
-                <w:rFonts w:ascii="Arial" w:hAnsi="Arial"/>
-              </w:rPr>
-              <w:t>Dobras</w:t>
-            </w:r>
-            <w:proofErr w:type="spellEnd"/>
+              <w:t>Daniel Dobras</w:t>
+            </w:r>
           </w:p>
         </w:tc>
         <w:tc>
@@ -1265,31 +1247,13 @@
                 <w:lang w:val="en-US"/>
               </w:rPr>
             </w:pPr>
-            <w:proofErr w:type="spellStart"/>
             <w:r>
               <w:rPr>
                 <w:rFonts w:ascii="Arial" w:hAnsi="Arial"/>
                 <w:lang w:val="en-US"/>
               </w:rPr>
-              <w:t>Zeitlicher</w:t>
-            </w:r>
-            <w:proofErr w:type="spellEnd"/>
-            <w:r>
-              <w:rPr>
-                <w:rFonts w:ascii="Arial" w:hAnsi="Arial"/>
-                <w:lang w:val="en-US"/>
-              </w:rPr>
-              <w:t xml:space="preserve"> </w:t>
-            </w:r>
-            <w:proofErr w:type="spellStart"/>
-            <w:r>
-              <w:rPr>
-                <w:rFonts w:ascii="Arial" w:hAnsi="Arial"/>
-                <w:lang w:val="en-US"/>
-              </w:rPr>
-              <w:t>Engpass</w:t>
-            </w:r>
-            <w:proofErr w:type="spellEnd"/>
+              <w:t>Zeitlicher Engpass</w:t>
+            </w:r>
           </w:p>
         </w:tc>
         <w:tc>
@@ -1326,39 +1290,13 @@
                 <w:lang w:val="en-US"/>
               </w:rPr>
             </w:pPr>
-            <w:proofErr w:type="spellStart"/>
             <w:r>
               <w:rPr>
                 <w:rFonts w:ascii="Arial" w:hAnsi="Arial"/>
                 <w:lang w:val="en-US"/>
               </w:rPr>
-              <w:t>Zusätzliche</w:t>
-            </w:r>
-            <w:proofErr w:type="spellEnd"/>
-            <w:r>
-              <w:rPr>
-                <w:rFonts w:ascii="Arial" w:hAnsi="Arial"/>
-                <w:lang w:val="en-US"/>
-              </w:rPr>
-              <w:t xml:space="preserve"> </w:t>
-            </w:r>
-            <w:proofErr w:type="spellStart"/>
-            <w:r>
-              <w:rPr>
-                <w:rFonts w:ascii="Arial" w:hAnsi="Arial"/>
-                <w:lang w:val="en-US"/>
-              </w:rPr>
-              <w:t>Wünsche</w:t>
-            </w:r>
-            <w:proofErr w:type="spellEnd"/>
-            <w:r>
-              <w:rPr>
-                <w:rFonts w:ascii="Arial" w:hAnsi="Arial"/>
-                <w:lang w:val="en-US"/>
-              </w:rPr>
-              <w:t xml:space="preserve"> des </w:t>
-            </w:r>
-            <w:proofErr w:type="spellStart"/>
+              <w:t xml:space="preserve">Zusätzliche Wünsche des </w:t>
+            </w:r>
             <w:r>
               <w:rPr>
                 <w:rFonts w:ascii="Arial" w:hAnsi="Arial"/>
@@ -1367,7 +1305,6 @@
               <w:lastRenderedPageBreak/>
               <w:t>Auftraggebers</w:t>
             </w:r>
-            <w:proofErr w:type="spellEnd"/>
           </w:p>
         </w:tc>
         <w:tc>
@@ -1507,16 +1444,8 @@
               <w:rPr>
                 <w:rFonts w:ascii="Arial" w:hAnsi="Arial"/>
               </w:rPr>
-              <w:t xml:space="preserve">Daniel </w:t>
-            </w:r>
-            <w:proofErr w:type="spellStart"/>
-            <w:r>
-              <w:rPr>
-                <w:rFonts w:ascii="Arial" w:hAnsi="Arial"/>
-              </w:rPr>
-              <w:t>Dobras</w:t>
-            </w:r>
-            <w:proofErr w:type="spellEnd"/>
+              <w:t>Daniel Dobras</w:t>
+            </w:r>
           </w:p>
         </w:tc>
         <w:tc>
@@ -1590,7 +1519,7 @@
               <w:rPr>
                 <w:rFonts w:ascii="Arial" w:hAnsi="Arial"/>
               </w:rPr>
-              <w:t>37</w:t>
+              <w:t>40</w:t>
             </w:r>
           </w:p>
         </w:tc>
@@ -2437,21 +2366,7 @@
               <w:rPr>
                 <w:rFonts w:ascii="Arial" w:hAnsi="Arial"/>
               </w:rPr>
-              <w:t xml:space="preserve">ster </w:t>
-            </w:r>
-            <w:proofErr w:type="spellStart"/>
-            <w:r>
-              <w:rPr>
-                <w:rFonts w:ascii="Arial" w:hAnsi="Arial"/>
-              </w:rPr>
-              <w:t>Component</w:t>
-            </w:r>
-            <w:proofErr w:type="spellEnd"/>
-            <w:r>
-              <w:rPr>
-                <w:rFonts w:ascii="Arial" w:hAnsi="Arial"/>
-              </w:rPr>
-              <w:t xml:space="preserve"> angelegt</w:t>
+              <w:t>ster Component angelegt</w:t>
             </w:r>
           </w:p>
         </w:tc>
@@ -2715,16 +2630,8 @@
               <w:rPr>
                 <w:rFonts w:ascii="Arial" w:hAnsi="Arial"/>
               </w:rPr>
-              <w:t>Login-</w:t>
-            </w:r>
-            <w:proofErr w:type="spellStart"/>
-            <w:r>
-              <w:rPr>
-                <w:rFonts w:ascii="Arial" w:hAnsi="Arial"/>
-              </w:rPr>
-              <w:t>Component</w:t>
-            </w:r>
-            <w:proofErr w:type="spellEnd"/>
+              <w:t>Login-Component</w:t>
+            </w:r>
           </w:p>
         </w:tc>
         <w:tc>
@@ -2811,28 +2718,12 @@
                 <w:rFonts w:ascii="Arial" w:hAnsi="Arial"/>
               </w:rPr>
             </w:pPr>
-            <w:proofErr w:type="spellStart"/>
-            <w:r>
-              <w:rPr>
-                <w:rFonts w:ascii="Arial" w:hAnsi="Arial"/>
-              </w:rPr>
-              <w:t>Redirecting</w:t>
-            </w:r>
-            <w:proofErr w:type="spellEnd"/>
-            <w:r>
-              <w:rPr>
-                <w:rFonts w:ascii="Arial" w:hAnsi="Arial"/>
-              </w:rPr>
-              <w:t xml:space="preserve"> </w:t>
-            </w:r>
-            <w:proofErr w:type="spellStart"/>
-            <w:r>
-              <w:rPr>
-                <w:rFonts w:ascii="Arial" w:hAnsi="Arial"/>
-              </w:rPr>
-              <w:t>code</w:t>
-            </w:r>
-            <w:proofErr w:type="spellEnd"/>
+            <w:r>
+              <w:rPr>
+                <w:rFonts w:ascii="Arial" w:hAnsi="Arial"/>
+              </w:rPr>
+              <w:t>Redirecting code</w:t>
+            </w:r>
           </w:p>
         </w:tc>
         <w:tc>
@@ -3003,16 +2894,8 @@
               <w:rPr>
                 <w:rFonts w:ascii="Arial" w:hAnsi="Arial"/>
               </w:rPr>
-              <w:t xml:space="preserve">MCQ, OQ, </w:t>
-            </w:r>
-            <w:proofErr w:type="spellStart"/>
-            <w:r>
-              <w:rPr>
-                <w:rFonts w:ascii="Arial" w:hAnsi="Arial"/>
-              </w:rPr>
-              <w:t>User.model</w:t>
-            </w:r>
-            <w:proofErr w:type="spellEnd"/>
+              <w:t>MCQ, OQ, User.model</w:t>
+            </w:r>
           </w:p>
         </w:tc>
         <w:tc>
@@ -3091,24 +2974,114 @@
               <w:rPr>
                 <w:rFonts w:ascii="Arial" w:hAnsi="Arial"/>
               </w:rPr>
-              <w:t xml:space="preserve">Einarbeitung und </w:t>
-            </w:r>
-            <w:proofErr w:type="spellStart"/>
-            <w:r>
-              <w:rPr>
-                <w:rFonts w:ascii="Arial" w:hAnsi="Arial"/>
-              </w:rPr>
-              <w:t>user.</w:t>
+              <w:t>Einarbeitung und user.model</w:t>
+            </w:r>
+          </w:p>
+        </w:tc>
+        <w:tc>
+          <w:tcPr>
+            <w:tcW w:w="567" w:type="dxa"/>
+          </w:tcPr>
+          <w:p>
+            <w:pPr>
+              <w:rPr>
+                <w:rFonts w:ascii="Arial" w:hAnsi="Arial"/>
+              </w:rPr>
+            </w:pPr>
+          </w:p>
+        </w:tc>
+        <w:tc>
+          <w:tcPr>
+            <w:tcW w:w="2971" w:type="dxa"/>
+          </w:tcPr>
+          <w:p>
+            <w:pPr>
+              <w:rPr>
+                <w:rFonts w:ascii="Arial" w:hAnsi="Arial"/>
+              </w:rPr>
+            </w:pPr>
+          </w:p>
+        </w:tc>
+      </w:tr>
+      <w:tr>
+        <w:tc>
+          <w:tcPr>
+            <w:tcW w:w="1549" w:type="dxa"/>
+          </w:tcPr>
+          <w:p>
+            <w:pPr>
+              <w:rPr>
+                <w:rFonts w:ascii="Arial" w:hAnsi="Arial"/>
+              </w:rPr>
+            </w:pPr>
+            <w:r>
+              <w:rPr>
+                <w:rFonts w:ascii="Arial" w:hAnsi="Arial"/>
+              </w:rPr>
+              <w:t>15.12</w:t>
+            </w:r>
+          </w:p>
+        </w:tc>
+        <w:tc>
+          <w:tcPr>
+            <w:tcW w:w="714" w:type="dxa"/>
+          </w:tcPr>
+          <w:p>
+            <w:pPr>
+              <w:rPr>
+                <w:rFonts w:ascii="Arial" w:hAnsi="Arial"/>
+              </w:rPr>
+            </w:pPr>
+            <w:r>
+              <w:rPr>
+                <w:rFonts w:ascii="Arial" w:hAnsi="Arial"/>
+              </w:rPr>
+              <w:t>6</w:t>
+            </w:r>
+          </w:p>
+        </w:tc>
+        <w:tc>
+          <w:tcPr>
+            <w:tcW w:w="3261" w:type="dxa"/>
+          </w:tcPr>
+          <w:p>
+            <w:pPr>
+              <w:rPr>
+                <w:rFonts w:ascii="Arial" w:hAnsi="Arial"/>
+                <w:lang w:val="en-US"/>
+              </w:rPr>
+            </w:pPr>
+            <w:r>
+              <w:rPr>
+                <w:rFonts w:ascii="Arial" w:hAnsi="Arial"/>
+                <w:lang w:val="en-US"/>
+              </w:rPr>
+              <w:t>Register and services</w:t>
+            </w:r>
+            <w:r>
+              <w:rPr>
+                <w:rFonts w:ascii="Arial" w:hAnsi="Arial"/>
+                <w:lang w:val="en-US"/>
+              </w:rPr>
+              <w:t>,</w:t>
+            </w:r>
+          </w:p>
+          <w:p>
+            <w:pPr>
+              <w:rPr>
+                <w:rFonts w:ascii="Arial" w:hAnsi="Arial"/>
+                <w:lang w:val="en-US"/>
+              </w:rPr>
+            </w:pPr>
+            <w:r>
+              <w:rPr>
+                <w:rFonts w:ascii="Arial" w:hAnsi="Arial"/>
+                <w:lang w:val="en-US"/>
+              </w:rPr>
+              <w:t>redirecting from login to quiz</w:t>
             </w:r>
             <w:bookmarkStart w:id="1" w:name="_GoBack"/>
             <w:bookmarkEnd w:id="1"/>
-            <w:r>
-              <w:rPr>
-                <w:rFonts w:ascii="Arial" w:hAnsi="Arial"/>
-              </w:rPr>
-              <w:t>model</w:t>
-            </w:r>
-            <w:proofErr w:type="spellEnd"/>
           </w:p>
         </w:tc>
         <w:tc>
@@ -3121,6 +3094,12 @@
                 <w:rFonts w:ascii="Arial" w:hAnsi="Arial"/>
               </w:rPr>
             </w:pPr>
+            <w:r>
+              <w:rPr>
+                <w:rFonts w:ascii="Arial" w:hAnsi="Arial"/>
+              </w:rPr>
+              <w:t>2</w:t>
+            </w:r>
           </w:p>
         </w:tc>
         <w:tc>
@@ -3133,122 +3112,12 @@
                 <w:rFonts w:ascii="Arial" w:hAnsi="Arial"/>
               </w:rPr>
             </w:pPr>
-          </w:p>
-        </w:tc>
-      </w:tr>
-      <w:tr>
-        <w:tc>
-          <w:tcPr>
-            <w:tcW w:w="1549" w:type="dxa"/>
-          </w:tcPr>
-          <w:p>
-            <w:pPr>
-              <w:rPr>
-                <w:rFonts w:ascii="Arial" w:hAnsi="Arial"/>
-              </w:rPr>
-            </w:pPr>
-            <w:r>
-              <w:rPr>
-                <w:rFonts w:ascii="Arial" w:hAnsi="Arial"/>
-              </w:rPr>
-              <w:t>15.12</w:t>
-            </w:r>
-          </w:p>
-        </w:tc>
-        <w:tc>
-          <w:tcPr>
-            <w:tcW w:w="714" w:type="dxa"/>
-          </w:tcPr>
-          <w:p>
-            <w:pPr>
-              <w:rPr>
-                <w:rFonts w:ascii="Arial" w:hAnsi="Arial"/>
-              </w:rPr>
-            </w:pPr>
-            <w:r>
-              <w:rPr>
-                <w:rFonts w:ascii="Arial" w:hAnsi="Arial"/>
-              </w:rPr>
-              <w:t>3</w:t>
-            </w:r>
-          </w:p>
-        </w:tc>
-        <w:tc>
-          <w:tcPr>
-            <w:tcW w:w="3261" w:type="dxa"/>
-          </w:tcPr>
-          <w:p>
-            <w:pPr>
-              <w:rPr>
-                <w:rFonts w:ascii="Arial" w:hAnsi="Arial"/>
-              </w:rPr>
-            </w:pPr>
-            <w:r>
-              <w:rPr>
-                <w:rFonts w:ascii="Arial" w:hAnsi="Arial"/>
-              </w:rPr>
-              <w:t xml:space="preserve">Register </w:t>
-            </w:r>
-            <w:proofErr w:type="spellStart"/>
-            <w:r>
-              <w:rPr>
-                <w:rFonts w:ascii="Arial" w:hAnsi="Arial"/>
-              </w:rPr>
-              <w:t>and</w:t>
-            </w:r>
-            <w:proofErr w:type="spellEnd"/>
-            <w:r>
-              <w:rPr>
-                <w:rFonts w:ascii="Arial" w:hAnsi="Arial"/>
-              </w:rPr>
-              <w:t xml:space="preserve"> </w:t>
-            </w:r>
-            <w:proofErr w:type="spellStart"/>
-            <w:r>
-              <w:rPr>
-                <w:rFonts w:ascii="Arial" w:hAnsi="Arial"/>
-              </w:rPr>
-              <w:t>services</w:t>
-            </w:r>
-            <w:proofErr w:type="spellEnd"/>
-          </w:p>
-        </w:tc>
-        <w:tc>
-          <w:tcPr>
-            <w:tcW w:w="567" w:type="dxa"/>
-          </w:tcPr>
-          <w:p>
-            <w:pPr>
-              <w:rPr>
-                <w:rFonts w:ascii="Arial" w:hAnsi="Arial"/>
-              </w:rPr>
-            </w:pPr>
-            <w:r>
-              <w:rPr>
-                <w:rFonts w:ascii="Arial" w:hAnsi="Arial"/>
-              </w:rPr>
-              <w:t>2</w:t>
-            </w:r>
-          </w:p>
-        </w:tc>
-        <w:tc>
-          <w:tcPr>
-            <w:tcW w:w="2971" w:type="dxa"/>
-          </w:tcPr>
-          <w:p>
-            <w:pPr>
-              <w:rPr>
-                <w:rFonts w:ascii="Arial" w:hAnsi="Arial"/>
-              </w:rPr>
-            </w:pPr>
-            <w:proofErr w:type="spellStart"/>
             <w:r>
               <w:rPr>
                 <w:rFonts w:ascii="Arial" w:hAnsi="Arial"/>
               </w:rPr>
               <w:t>sql</w:t>
             </w:r>
-            <w:proofErr w:type="spellEnd"/>
           </w:p>
         </w:tc>
       </w:tr>

</xml_diff>

<commit_message>
use cases tabellarische beschreibung
</commit_message>
<xml_diff>
--- a/documents/Statusbericht I.docx
+++ b/documents/Statusbericht I.docx
@@ -254,8 +254,16 @@
               <w:rPr>
                 <w:rFonts w:ascii="Arial" w:hAnsi="Arial"/>
               </w:rPr>
-              <w:t>Daniel Dobras</w:t>
-            </w:r>
+              <w:t xml:space="preserve">Daniel </w:t>
+            </w:r>
+            <w:proofErr w:type="spellStart"/>
+            <w:r>
+              <w:rPr>
+                <w:rFonts w:ascii="Arial" w:hAnsi="Arial"/>
+              </w:rPr>
+              <w:t>Dobras</w:t>
+            </w:r>
+            <w:proofErr w:type="spellEnd"/>
           </w:p>
         </w:tc>
         <w:tc>
@@ -414,12 +422,14 @@
                 <w:rFonts w:ascii="Arial" w:hAnsi="Arial"/>
               </w:rPr>
             </w:pPr>
+            <w:proofErr w:type="spellStart"/>
             <w:r>
               <w:rPr>
                 <w:rFonts w:ascii="Arial" w:hAnsi="Arial"/>
               </w:rPr>
               <w:t>Ifw-Kennnung</w:t>
             </w:r>
+            <w:proofErr w:type="spellEnd"/>
           </w:p>
         </w:tc>
         <w:tc>
@@ -545,8 +555,16 @@
               <w:rPr>
                 <w:rFonts w:ascii="Arial" w:hAnsi="Arial"/>
               </w:rPr>
-              <w:t>Daniel Dobras</w:t>
-            </w:r>
+              <w:t xml:space="preserve">Daniel </w:t>
+            </w:r>
+            <w:proofErr w:type="spellStart"/>
+            <w:r>
+              <w:rPr>
+                <w:rFonts w:ascii="Arial" w:hAnsi="Arial"/>
+              </w:rPr>
+              <w:t>Dobras</w:t>
+            </w:r>
+            <w:proofErr w:type="spellEnd"/>
           </w:p>
         </w:tc>
         <w:tc>
@@ -1247,13 +1265,31 @@
                 <w:lang w:val="en-US"/>
               </w:rPr>
             </w:pPr>
+            <w:proofErr w:type="spellStart"/>
             <w:r>
               <w:rPr>
                 <w:rFonts w:ascii="Arial" w:hAnsi="Arial"/>
                 <w:lang w:val="en-US"/>
               </w:rPr>
-              <w:t>Zeitlicher Engpass</w:t>
-            </w:r>
+              <w:t>Zeitlicher</w:t>
+            </w:r>
+            <w:proofErr w:type="spellEnd"/>
+            <w:r>
+              <w:rPr>
+                <w:rFonts w:ascii="Arial" w:hAnsi="Arial"/>
+                <w:lang w:val="en-US"/>
+              </w:rPr>
+              <w:t xml:space="preserve"> </w:t>
+            </w:r>
+            <w:proofErr w:type="spellStart"/>
+            <w:r>
+              <w:rPr>
+                <w:rFonts w:ascii="Arial" w:hAnsi="Arial"/>
+                <w:lang w:val="en-US"/>
+              </w:rPr>
+              <w:t>Engpass</w:t>
+            </w:r>
+            <w:proofErr w:type="spellEnd"/>
           </w:p>
         </w:tc>
         <w:tc>
@@ -1290,13 +1326,39 @@
                 <w:lang w:val="en-US"/>
               </w:rPr>
             </w:pPr>
+            <w:proofErr w:type="spellStart"/>
             <w:r>
               <w:rPr>
                 <w:rFonts w:ascii="Arial" w:hAnsi="Arial"/>
                 <w:lang w:val="en-US"/>
               </w:rPr>
-              <w:t xml:space="preserve">Zusätzliche Wünsche des </w:t>
-            </w:r>
+              <w:t>Zusätzliche</w:t>
+            </w:r>
+            <w:proofErr w:type="spellEnd"/>
+            <w:r>
+              <w:rPr>
+                <w:rFonts w:ascii="Arial" w:hAnsi="Arial"/>
+                <w:lang w:val="en-US"/>
+              </w:rPr>
+              <w:t xml:space="preserve"> </w:t>
+            </w:r>
+            <w:proofErr w:type="spellStart"/>
+            <w:r>
+              <w:rPr>
+                <w:rFonts w:ascii="Arial" w:hAnsi="Arial"/>
+                <w:lang w:val="en-US"/>
+              </w:rPr>
+              <w:t>Wünsche</w:t>
+            </w:r>
+            <w:proofErr w:type="spellEnd"/>
+            <w:r>
+              <w:rPr>
+                <w:rFonts w:ascii="Arial" w:hAnsi="Arial"/>
+                <w:lang w:val="en-US"/>
+              </w:rPr>
+              <w:t xml:space="preserve"> des </w:t>
+            </w:r>
+            <w:proofErr w:type="spellStart"/>
             <w:r>
               <w:rPr>
                 <w:rFonts w:ascii="Arial" w:hAnsi="Arial"/>
@@ -1305,6 +1367,7 @@
               <w:lastRenderedPageBreak/>
               <w:t>Auftraggebers</w:t>
             </w:r>
+            <w:proofErr w:type="spellEnd"/>
           </w:p>
         </w:tc>
         <w:tc>
@@ -1444,8 +1507,16 @@
               <w:rPr>
                 <w:rFonts w:ascii="Arial" w:hAnsi="Arial"/>
               </w:rPr>
-              <w:t>Daniel Dobras</w:t>
-            </w:r>
+              <w:t xml:space="preserve">Daniel </w:t>
+            </w:r>
+            <w:proofErr w:type="spellStart"/>
+            <w:r>
+              <w:rPr>
+                <w:rFonts w:ascii="Arial" w:hAnsi="Arial"/>
+              </w:rPr>
+              <w:t>Dobras</w:t>
+            </w:r>
+            <w:proofErr w:type="spellEnd"/>
           </w:p>
         </w:tc>
         <w:tc>
@@ -1519,7 +1590,7 @@
               <w:rPr>
                 <w:rFonts w:ascii="Arial" w:hAnsi="Arial"/>
               </w:rPr>
-              <w:t>40</w:t>
+              <w:t>45</w:t>
             </w:r>
           </w:p>
         </w:tc>
@@ -1549,8 +1620,10 @@
               <w:rPr>
                 <w:rFonts w:ascii="Arial" w:hAnsi="Arial"/>
               </w:rPr>
-              <w:t>21</w:t>
-            </w:r>
+              <w:t>26</w:t>
+            </w:r>
+            <w:bookmarkStart w:id="1" w:name="_GoBack"/>
+            <w:bookmarkEnd w:id="1"/>
           </w:p>
         </w:tc>
         <w:tc>
@@ -2366,7 +2439,21 @@
               <w:rPr>
                 <w:rFonts w:ascii="Arial" w:hAnsi="Arial"/>
               </w:rPr>
-              <w:t>ster Component angelegt</w:t>
+              <w:t xml:space="preserve">ster </w:t>
+            </w:r>
+            <w:proofErr w:type="spellStart"/>
+            <w:r>
+              <w:rPr>
+                <w:rFonts w:ascii="Arial" w:hAnsi="Arial"/>
+              </w:rPr>
+              <w:t>Component</w:t>
+            </w:r>
+            <w:proofErr w:type="spellEnd"/>
+            <w:r>
+              <w:rPr>
+                <w:rFonts w:ascii="Arial" w:hAnsi="Arial"/>
+              </w:rPr>
+              <w:t xml:space="preserve"> angelegt</w:t>
             </w:r>
           </w:p>
         </w:tc>
@@ -2630,8 +2717,16 @@
               <w:rPr>
                 <w:rFonts w:ascii="Arial" w:hAnsi="Arial"/>
               </w:rPr>
-              <w:t>Login-Component</w:t>
-            </w:r>
+              <w:t>Login-</w:t>
+            </w:r>
+            <w:proofErr w:type="spellStart"/>
+            <w:r>
+              <w:rPr>
+                <w:rFonts w:ascii="Arial" w:hAnsi="Arial"/>
+              </w:rPr>
+              <w:t>Component</w:t>
+            </w:r>
+            <w:proofErr w:type="spellEnd"/>
           </w:p>
         </w:tc>
         <w:tc>
@@ -2666,8 +2761,16 @@
               <w:rPr>
                 <w:rFonts w:ascii="Arial" w:hAnsi="Arial"/>
               </w:rPr>
-              <w:t>Einarbeitung in SQLite</w:t>
-            </w:r>
+              <w:t xml:space="preserve">Einarbeitung in </w:t>
+            </w:r>
+            <w:proofErr w:type="spellStart"/>
+            <w:r>
+              <w:rPr>
+                <w:rFonts w:ascii="Arial" w:hAnsi="Arial"/>
+              </w:rPr>
+              <w:t>SQLite</w:t>
+            </w:r>
+            <w:proofErr w:type="spellEnd"/>
           </w:p>
         </w:tc>
       </w:tr>
@@ -2718,12 +2821,28 @@
                 <w:rFonts w:ascii="Arial" w:hAnsi="Arial"/>
               </w:rPr>
             </w:pPr>
-            <w:r>
-              <w:rPr>
-                <w:rFonts w:ascii="Arial" w:hAnsi="Arial"/>
-              </w:rPr>
-              <w:t>Redirecting code</w:t>
-            </w:r>
+            <w:proofErr w:type="spellStart"/>
+            <w:r>
+              <w:rPr>
+                <w:rFonts w:ascii="Arial" w:hAnsi="Arial"/>
+              </w:rPr>
+              <w:t>Redirecting</w:t>
+            </w:r>
+            <w:proofErr w:type="spellEnd"/>
+            <w:r>
+              <w:rPr>
+                <w:rFonts w:ascii="Arial" w:hAnsi="Arial"/>
+              </w:rPr>
+              <w:t xml:space="preserve"> </w:t>
+            </w:r>
+            <w:proofErr w:type="spellStart"/>
+            <w:r>
+              <w:rPr>
+                <w:rFonts w:ascii="Arial" w:hAnsi="Arial"/>
+              </w:rPr>
+              <w:t>code</w:t>
+            </w:r>
+            <w:proofErr w:type="spellEnd"/>
           </w:p>
         </w:tc>
         <w:tc>
@@ -2758,8 +2877,16 @@
               <w:rPr>
                 <w:rFonts w:ascii="Arial" w:hAnsi="Arial"/>
               </w:rPr>
-              <w:t>Weiter mit SQLite</w:t>
-            </w:r>
+              <w:t xml:space="preserve">Weiter mit </w:t>
+            </w:r>
+            <w:proofErr w:type="spellStart"/>
+            <w:r>
+              <w:rPr>
+                <w:rFonts w:ascii="Arial" w:hAnsi="Arial"/>
+              </w:rPr>
+              <w:t>SQLite</w:t>
+            </w:r>
+            <w:proofErr w:type="spellEnd"/>
           </w:p>
         </w:tc>
       </w:tr>
@@ -2894,8 +3021,16 @@
               <w:rPr>
                 <w:rFonts w:ascii="Arial" w:hAnsi="Arial"/>
               </w:rPr>
-              <w:t>MCQ, OQ, User.model</w:t>
-            </w:r>
+              <w:t xml:space="preserve">MCQ, OQ, </w:t>
+            </w:r>
+            <w:proofErr w:type="spellStart"/>
+            <w:r>
+              <w:rPr>
+                <w:rFonts w:ascii="Arial" w:hAnsi="Arial"/>
+              </w:rPr>
+              <w:t>User.model</w:t>
+            </w:r>
+            <w:proofErr w:type="spellEnd"/>
           </w:p>
         </w:tc>
         <w:tc>
@@ -2974,8 +3109,16 @@
               <w:rPr>
                 <w:rFonts w:ascii="Arial" w:hAnsi="Arial"/>
               </w:rPr>
-              <w:t>Einarbeitung und user.model</w:t>
-            </w:r>
+              <w:t xml:space="preserve">Einarbeitung und </w:t>
+            </w:r>
+            <w:proofErr w:type="spellStart"/>
+            <w:r>
+              <w:rPr>
+                <w:rFonts w:ascii="Arial" w:hAnsi="Arial"/>
+              </w:rPr>
+              <w:t>user.model</w:t>
+            </w:r>
+            <w:proofErr w:type="spellEnd"/>
           </w:p>
         </w:tc>
         <w:tc>
@@ -3080,8 +3223,6 @@
               </w:rPr>
               <w:t>redirecting from login to quiz</w:t>
             </w:r>
-            <w:bookmarkStart w:id="1" w:name="_GoBack"/>
-            <w:bookmarkEnd w:id="1"/>
           </w:p>
         </w:tc>
         <w:tc>
@@ -3112,12 +3253,258 @@
                 <w:rFonts w:ascii="Arial" w:hAnsi="Arial"/>
               </w:rPr>
             </w:pPr>
+            <w:proofErr w:type="spellStart"/>
             <w:r>
               <w:rPr>
                 <w:rFonts w:ascii="Arial" w:hAnsi="Arial"/>
               </w:rPr>
               <w:t>sql</w:t>
             </w:r>
+            <w:proofErr w:type="spellEnd"/>
+          </w:p>
+        </w:tc>
+      </w:tr>
+      <w:tr>
+        <w:tc>
+          <w:tcPr>
+            <w:tcW w:w="1549" w:type="dxa"/>
+          </w:tcPr>
+          <w:p>
+            <w:pPr>
+              <w:rPr>
+                <w:rFonts w:ascii="Arial" w:hAnsi="Arial"/>
+              </w:rPr>
+            </w:pPr>
+            <w:r>
+              <w:rPr>
+                <w:rFonts w:ascii="Arial" w:hAnsi="Arial"/>
+              </w:rPr>
+              <w:t>16.12</w:t>
+            </w:r>
+          </w:p>
+        </w:tc>
+        <w:tc>
+          <w:tcPr>
+            <w:tcW w:w="714" w:type="dxa"/>
+          </w:tcPr>
+          <w:p>
+            <w:pPr>
+              <w:rPr>
+                <w:rFonts w:ascii="Arial" w:hAnsi="Arial"/>
+              </w:rPr>
+            </w:pPr>
+            <w:r>
+              <w:rPr>
+                <w:rFonts w:ascii="Arial" w:hAnsi="Arial"/>
+              </w:rPr>
+              <w:t>5</w:t>
+            </w:r>
+          </w:p>
+        </w:tc>
+        <w:tc>
+          <w:tcPr>
+            <w:tcW w:w="3261" w:type="dxa"/>
+          </w:tcPr>
+          <w:p>
+            <w:pPr>
+              <w:rPr>
+                <w:rFonts w:ascii="Arial" w:hAnsi="Arial"/>
+              </w:rPr>
+            </w:pPr>
+            <w:r>
+              <w:rPr>
+                <w:rFonts w:ascii="Arial" w:hAnsi="Arial"/>
+              </w:rPr>
+              <w:t xml:space="preserve">Login weiter und tabellarische Beschreibung der </w:t>
+            </w:r>
+            <w:proofErr w:type="spellStart"/>
+            <w:r>
+              <w:rPr>
+                <w:rFonts w:ascii="Arial" w:hAnsi="Arial"/>
+              </w:rPr>
+              <w:t>use</w:t>
+            </w:r>
+            <w:proofErr w:type="spellEnd"/>
+            <w:r>
+              <w:rPr>
+                <w:rFonts w:ascii="Arial" w:hAnsi="Arial"/>
+              </w:rPr>
+              <w:t xml:space="preserve"> </w:t>
+            </w:r>
+            <w:proofErr w:type="spellStart"/>
+            <w:r>
+              <w:rPr>
+                <w:rFonts w:ascii="Arial" w:hAnsi="Arial"/>
+              </w:rPr>
+              <w:t>cases</w:t>
+            </w:r>
+            <w:proofErr w:type="spellEnd"/>
+            <w:r>
+              <w:rPr>
+                <w:rFonts w:ascii="Arial" w:hAnsi="Arial"/>
+              </w:rPr>
+              <w:t xml:space="preserve"> für das Pflichtenheft</w:t>
+            </w:r>
+          </w:p>
+        </w:tc>
+        <w:tc>
+          <w:tcPr>
+            <w:tcW w:w="567" w:type="dxa"/>
+          </w:tcPr>
+          <w:p>
+            <w:pPr>
+              <w:rPr>
+                <w:rFonts w:ascii="Arial" w:hAnsi="Arial"/>
+              </w:rPr>
+            </w:pPr>
+            <w:r>
+              <w:rPr>
+                <w:rFonts w:ascii="Arial" w:hAnsi="Arial"/>
+              </w:rPr>
+              <w:t>5</w:t>
+            </w:r>
+          </w:p>
+        </w:tc>
+        <w:tc>
+          <w:tcPr>
+            <w:tcW w:w="2971" w:type="dxa"/>
+          </w:tcPr>
+          <w:p>
+            <w:pPr>
+              <w:rPr>
+                <w:rFonts w:ascii="Arial" w:hAnsi="Arial"/>
+              </w:rPr>
+            </w:pPr>
+            <w:r>
+              <w:rPr>
+                <w:rFonts w:ascii="Arial" w:hAnsi="Arial"/>
+              </w:rPr>
+              <w:t>Einarbeitung SQL</w:t>
+            </w:r>
+          </w:p>
+        </w:tc>
+      </w:tr>
+      <w:tr>
+        <w:tc>
+          <w:tcPr>
+            <w:tcW w:w="1549" w:type="dxa"/>
+          </w:tcPr>
+          <w:p>
+            <w:pPr>
+              <w:rPr>
+                <w:rFonts w:ascii="Arial" w:hAnsi="Arial"/>
+              </w:rPr>
+            </w:pPr>
+          </w:p>
+        </w:tc>
+        <w:tc>
+          <w:tcPr>
+            <w:tcW w:w="714" w:type="dxa"/>
+          </w:tcPr>
+          <w:p>
+            <w:pPr>
+              <w:rPr>
+                <w:rFonts w:ascii="Arial" w:hAnsi="Arial"/>
+              </w:rPr>
+            </w:pPr>
+          </w:p>
+        </w:tc>
+        <w:tc>
+          <w:tcPr>
+            <w:tcW w:w="3261" w:type="dxa"/>
+          </w:tcPr>
+          <w:p>
+            <w:pPr>
+              <w:rPr>
+                <w:rFonts w:ascii="Arial" w:hAnsi="Arial"/>
+              </w:rPr>
+            </w:pPr>
+          </w:p>
+        </w:tc>
+        <w:tc>
+          <w:tcPr>
+            <w:tcW w:w="567" w:type="dxa"/>
+          </w:tcPr>
+          <w:p>
+            <w:pPr>
+              <w:rPr>
+                <w:rFonts w:ascii="Arial" w:hAnsi="Arial"/>
+              </w:rPr>
+            </w:pPr>
+          </w:p>
+        </w:tc>
+        <w:tc>
+          <w:tcPr>
+            <w:tcW w:w="2971" w:type="dxa"/>
+          </w:tcPr>
+          <w:p>
+            <w:pPr>
+              <w:rPr>
+                <w:rFonts w:ascii="Arial" w:hAnsi="Arial"/>
+              </w:rPr>
+            </w:pPr>
+          </w:p>
+        </w:tc>
+      </w:tr>
+      <w:tr>
+        <w:tc>
+          <w:tcPr>
+            <w:tcW w:w="1549" w:type="dxa"/>
+          </w:tcPr>
+          <w:p>
+            <w:pPr>
+              <w:rPr>
+                <w:rFonts w:ascii="Arial" w:hAnsi="Arial"/>
+              </w:rPr>
+            </w:pPr>
+          </w:p>
+        </w:tc>
+        <w:tc>
+          <w:tcPr>
+            <w:tcW w:w="714" w:type="dxa"/>
+          </w:tcPr>
+          <w:p>
+            <w:pPr>
+              <w:rPr>
+                <w:rFonts w:ascii="Arial" w:hAnsi="Arial"/>
+              </w:rPr>
+            </w:pPr>
+          </w:p>
+        </w:tc>
+        <w:tc>
+          <w:tcPr>
+            <w:tcW w:w="3261" w:type="dxa"/>
+          </w:tcPr>
+          <w:p>
+            <w:pPr>
+              <w:rPr>
+                <w:rFonts w:ascii="Arial" w:hAnsi="Arial"/>
+              </w:rPr>
+            </w:pPr>
+          </w:p>
+        </w:tc>
+        <w:tc>
+          <w:tcPr>
+            <w:tcW w:w="567" w:type="dxa"/>
+          </w:tcPr>
+          <w:p>
+            <w:pPr>
+              <w:rPr>
+                <w:rFonts w:ascii="Arial" w:hAnsi="Arial"/>
+              </w:rPr>
+            </w:pPr>
+          </w:p>
+        </w:tc>
+        <w:tc>
+          <w:tcPr>
+            <w:tcW w:w="2971" w:type="dxa"/>
+          </w:tcPr>
+          <w:p>
+            <w:pPr>
+              <w:rPr>
+                <w:rFonts w:ascii="Arial" w:hAnsi="Arial"/>
+              </w:rPr>
+            </w:pPr>
           </w:p>
         </w:tc>
       </w:tr>

</xml_diff>

<commit_message>
tried adding abstract class
</commit_message>
<xml_diff>
--- a/documents/Statusbericht I.docx
+++ b/documents/Statusbericht I.docx
@@ -1590,8 +1590,10 @@
               <w:rPr>
                 <w:rFonts w:ascii="Arial" w:hAnsi="Arial"/>
               </w:rPr>
-              <w:t>48</w:t>
-            </w:r>
+              <w:t>52</w:t>
+            </w:r>
+            <w:bookmarkStart w:id="1" w:name="_GoBack"/>
+            <w:bookmarkEnd w:id="1"/>
           </w:p>
         </w:tc>
         <w:tc>
@@ -3554,10 +3556,16 @@
               <w:rPr>
                 <w:rFonts w:ascii="Arial" w:hAnsi="Arial"/>
               </w:rPr>
-              <w:t xml:space="preserve"> und listOQ</w:t>
-            </w:r>
-            <w:bookmarkStart w:id="1" w:name="_GoBack"/>
-            <w:bookmarkEnd w:id="1"/>
+              <w:t xml:space="preserve"> und </w:t>
+            </w:r>
+            <w:proofErr w:type="spellStart"/>
+            <w:r>
+              <w:rPr>
+                <w:rFonts w:ascii="Arial" w:hAnsi="Arial"/>
+              </w:rPr>
+              <w:t>listOQ</w:t>
+            </w:r>
+            <w:proofErr w:type="spellEnd"/>
           </w:p>
         </w:tc>
         <w:tc>
@@ -3596,6 +3604,12 @@
                 <w:rFonts w:ascii="Arial" w:hAnsi="Arial"/>
               </w:rPr>
             </w:pPr>
+            <w:r>
+              <w:rPr>
+                <w:rFonts w:ascii="Arial" w:hAnsi="Arial"/>
+              </w:rPr>
+              <w:t>19.12</w:t>
+            </w:r>
           </w:p>
         </w:tc>
         <w:tc>
@@ -3608,6 +3622,12 @@
                 <w:rFonts w:ascii="Arial" w:hAnsi="Arial"/>
               </w:rPr>
             </w:pPr>
+            <w:r>
+              <w:rPr>
+                <w:rFonts w:ascii="Arial" w:hAnsi="Arial"/>
+              </w:rPr>
+              <w:t>2</w:t>
+            </w:r>
           </w:p>
         </w:tc>
         <w:tc>
@@ -3620,6 +3640,12 @@
                 <w:rFonts w:ascii="Arial" w:hAnsi="Arial"/>
               </w:rPr>
             </w:pPr>
+            <w:r>
+              <w:rPr>
+                <w:rFonts w:ascii="Arial" w:hAnsi="Arial"/>
+              </w:rPr>
+              <w:t>Recherchen Code Beispiele</w:t>
+            </w:r>
           </w:p>
         </w:tc>
         <w:tc>
@@ -3642,13 +3668,170 @@
             <w:pPr>
               <w:rPr>
                 <w:rFonts w:ascii="Arial" w:hAnsi="Arial"/>
+              </w:rPr>
+            </w:pPr>
+          </w:p>
+        </w:tc>
+      </w:tr>
+      <w:tr>
+        <w:tc>
+          <w:tcPr>
+            <w:tcW w:w="1549" w:type="dxa"/>
+          </w:tcPr>
+          <w:p>
+            <w:pPr>
+              <w:rPr>
+                <w:rFonts w:ascii="Arial" w:hAnsi="Arial"/>
+              </w:rPr>
+            </w:pPr>
+            <w:r>
+              <w:rPr>
+                <w:rFonts w:ascii="Arial" w:hAnsi="Arial"/>
+              </w:rPr>
+              <w:t>20.12</w:t>
+            </w:r>
+          </w:p>
+        </w:tc>
+        <w:tc>
+          <w:tcPr>
+            <w:tcW w:w="714" w:type="dxa"/>
+          </w:tcPr>
+          <w:p>
+            <w:pPr>
+              <w:rPr>
+                <w:rFonts w:ascii="Arial" w:hAnsi="Arial"/>
+              </w:rPr>
+            </w:pPr>
+            <w:r>
+              <w:rPr>
+                <w:rFonts w:ascii="Arial" w:hAnsi="Arial"/>
+              </w:rPr>
+              <w:t>2</w:t>
+            </w:r>
+          </w:p>
+        </w:tc>
+        <w:tc>
+          <w:tcPr>
+            <w:tcW w:w="3261" w:type="dxa"/>
+          </w:tcPr>
+          <w:p>
+            <w:pPr>
+              <w:rPr>
+                <w:rFonts w:ascii="Arial" w:hAnsi="Arial"/>
+                <w:lang w:val="en-US"/>
+              </w:rPr>
+            </w:pPr>
+            <w:r>
+              <w:rPr>
+                <w:rFonts w:ascii="Arial" w:hAnsi="Arial"/>
+                <w:lang w:val="en-US"/>
+              </w:rPr>
+              <w:t>Tried adding abstract class and inheritance</w:t>
+            </w:r>
+          </w:p>
+        </w:tc>
+        <w:tc>
+          <w:tcPr>
+            <w:tcW w:w="567" w:type="dxa"/>
+          </w:tcPr>
+          <w:p>
+            <w:pPr>
+              <w:rPr>
+                <w:rFonts w:ascii="Arial" w:hAnsi="Arial"/>
+                <w:lang w:val="en-US"/>
+              </w:rPr>
+            </w:pPr>
+          </w:p>
+        </w:tc>
+        <w:tc>
+          <w:tcPr>
+            <w:tcW w:w="2971" w:type="dxa"/>
+          </w:tcPr>
+          <w:p>
+            <w:pPr>
+              <w:rPr>
+                <w:rFonts w:ascii="Arial" w:hAnsi="Arial"/>
+                <w:lang w:val="en-US"/>
+              </w:rPr>
+            </w:pPr>
+          </w:p>
+        </w:tc>
+      </w:tr>
+      <w:tr>
+        <w:tc>
+          <w:tcPr>
+            <w:tcW w:w="1549" w:type="dxa"/>
+          </w:tcPr>
+          <w:p>
+            <w:pPr>
+              <w:rPr>
+                <w:rFonts w:ascii="Arial" w:hAnsi="Arial"/>
+                <w:lang w:val="en-US"/>
+              </w:rPr>
+            </w:pPr>
+          </w:p>
+        </w:tc>
+        <w:tc>
+          <w:tcPr>
+            <w:tcW w:w="714" w:type="dxa"/>
+          </w:tcPr>
+          <w:p>
+            <w:pPr>
+              <w:rPr>
+                <w:rFonts w:ascii="Arial" w:hAnsi="Arial"/>
+                <w:lang w:val="en-US"/>
+              </w:rPr>
+            </w:pPr>
+          </w:p>
+        </w:tc>
+        <w:tc>
+          <w:tcPr>
+            <w:tcW w:w="3261" w:type="dxa"/>
+          </w:tcPr>
+          <w:p>
+            <w:pPr>
+              <w:rPr>
+                <w:rFonts w:ascii="Arial" w:hAnsi="Arial"/>
+                <w:lang w:val="en-US"/>
+              </w:rPr>
+            </w:pPr>
+          </w:p>
+        </w:tc>
+        <w:tc>
+          <w:tcPr>
+            <w:tcW w:w="567" w:type="dxa"/>
+          </w:tcPr>
+          <w:p>
+            <w:pPr>
+              <w:rPr>
+                <w:rFonts w:ascii="Arial" w:hAnsi="Arial"/>
+                <w:lang w:val="en-US"/>
+              </w:rPr>
+            </w:pPr>
+          </w:p>
+        </w:tc>
+        <w:tc>
+          <w:tcPr>
+            <w:tcW w:w="2971" w:type="dxa"/>
+          </w:tcPr>
+          <w:p>
+            <w:pPr>
+              <w:rPr>
+                <w:rFonts w:ascii="Arial" w:hAnsi="Arial"/>
+                <w:lang w:val="en-US"/>
               </w:rPr>
             </w:pPr>
           </w:p>
         </w:tc>
       </w:tr>
     </w:tbl>
-    <w:p/>
+    <w:p>
+      <w:pPr>
+        <w:rPr>
+          <w:lang w:val="en-US"/>
+        </w:rPr>
+      </w:pPr>
+    </w:p>
     <w:sectPr>
       <w:pgSz w:w="11906" w:h="16838"/>
       <w:pgMar w:top="1417" w:right="1417" w:bottom="1134" w:left="1417" w:header="708" w:footer="708" w:gutter="0"/>

</xml_diff>